<commit_message>
updated list with vignettes etc
</commit_message>
<xml_diff>
--- a/DocumentationNls/PublicationList/ArticlesUsingKinshipLinks.docx
+++ b/DocumentationNls/PublicationList/ArticlesUsingKinshipLinks.docx
@@ -60,8 +60,6 @@
           <w:u w:val="single"/>
         </w:rPr>
       </w:pPr>
-      <w:bookmarkStart w:id="0" w:name="_GoBack"/>
-      <w:bookmarkEnd w:id="0"/>
     </w:p>
     <w:p>
       <w:pPr>
@@ -117,7 +115,6 @@
           <w:rFonts w:ascii="Arial" w:hAnsi="Arial" w:cs="Arial"/>
         </w:rPr>
       </w:pPr>
-      <w:proofErr w:type="gramStart"/>
       <w:r>
         <w:rPr>
           <w:rFonts w:ascii="Arial" w:hAnsi="Arial" w:cs="Arial"/>
@@ -136,7 +133,6 @@
         </w:rPr>
         <w:t>(1994).</w:t>
       </w:r>
-      <w:proofErr w:type="gramEnd"/>
       <w:r>
         <w:rPr>
           <w:rFonts w:ascii="Arial" w:hAnsi="Arial" w:cs="Arial"/>
@@ -159,21 +155,7 @@
         <w:rPr>
           <w:rFonts w:ascii="Arial" w:hAnsi="Arial" w:cs="Arial"/>
         </w:rPr>
-        <w:t xml:space="preserve">DF analysis of </w:t>
-      </w:r>
-      <w:proofErr w:type="spellStart"/>
-      <w:r>
-        <w:rPr>
-          <w:rFonts w:ascii="Arial" w:hAnsi="Arial" w:cs="Arial"/>
-        </w:rPr>
-        <w:t>nonshared</w:t>
-      </w:r>
-      <w:proofErr w:type="spellEnd"/>
-      <w:r>
-        <w:rPr>
-          <w:rFonts w:ascii="Arial" w:hAnsi="Arial" w:cs="Arial"/>
-        </w:rPr>
-        <w:t xml:space="preserve"> influences on problem behaviors.</w:t>
+        <w:t>DF analysis of nonshared influences on problem behaviors.</w:t>
       </w:r>
       <w:r>
         <w:rPr>
@@ -251,19 +233,11 @@
         </w:rPr>
         <w:t xml:space="preserve"> </w:t>
       </w:r>
-      <w:proofErr w:type="spellStart"/>
-      <w:r>
-        <w:rPr>
-          <w:rFonts w:ascii="Arial" w:hAnsi="Arial" w:cs="Arial"/>
-        </w:rPr>
-        <w:t>Nonshared</w:t>
-      </w:r>
-      <w:proofErr w:type="spellEnd"/>
-      <w:r>
-        <w:rPr>
-          <w:rFonts w:ascii="Arial" w:hAnsi="Arial" w:cs="Arial"/>
-        </w:rPr>
-        <w:t xml:space="preserve"> environmental influences.</w:t>
+      <w:r>
+        <w:rPr>
+          <w:rFonts w:ascii="Arial" w:hAnsi="Arial" w:cs="Arial"/>
+        </w:rPr>
+        <w:t>Nonshared environmental influences.</w:t>
       </w:r>
       <w:r>
         <w:rPr>
@@ -309,21 +283,7 @@
         <w:rPr>
           <w:rFonts w:ascii="Arial" w:hAnsi="Arial" w:cs="Arial"/>
         </w:rPr>
-        <w:t xml:space="preserve">Rowe, D. C., </w:t>
-      </w:r>
-      <w:proofErr w:type="spellStart"/>
-      <w:r>
-        <w:rPr>
-          <w:rFonts w:ascii="Arial" w:hAnsi="Arial" w:cs="Arial"/>
-        </w:rPr>
-        <w:t>Vaszonyi</w:t>
-      </w:r>
-      <w:proofErr w:type="spellEnd"/>
-      <w:r>
-        <w:rPr>
-          <w:rFonts w:ascii="Arial" w:hAnsi="Arial" w:cs="Arial"/>
-        </w:rPr>
-        <w:t>, A. T., &amp; Flannery, D.J.</w:t>
+        <w:t>Rowe, D. C., Vaszonyi, A. T., &amp; Flannery, D.J.</w:t>
       </w:r>
       <w:r>
         <w:rPr>
@@ -393,21 +353,7 @@
         <w:rPr>
           <w:rFonts w:ascii="Arial" w:hAnsi="Arial" w:cs="Arial"/>
         </w:rPr>
-        <w:t xml:space="preserve">Rowe, D. C., </w:t>
-      </w:r>
-      <w:proofErr w:type="spellStart"/>
-      <w:r>
-        <w:rPr>
-          <w:rFonts w:ascii="Arial" w:hAnsi="Arial" w:cs="Arial"/>
-        </w:rPr>
-        <w:t>Vaszonyi</w:t>
-      </w:r>
-      <w:proofErr w:type="spellEnd"/>
-      <w:r>
-        <w:rPr>
-          <w:rFonts w:ascii="Arial" w:hAnsi="Arial" w:cs="Arial"/>
-        </w:rPr>
-        <w:t>, A. T., &amp; Flannery, D.J.</w:t>
+        <w:t>Rowe, D. C., Vaszonyi, A. T., &amp; Flannery, D.J.</w:t>
       </w:r>
       <w:r>
         <w:rPr>
@@ -527,7 +473,6 @@
         </w:rPr>
         <w:t xml:space="preserve"> </w:t>
       </w:r>
-      <w:proofErr w:type="gramStart"/>
       <w:r>
         <w:rPr>
           <w:rFonts w:ascii="Arial" w:hAnsi="Arial" w:cs="Arial"/>
@@ -535,7 +480,6 @@
         </w:rPr>
         <w:t>Unpublished manuscript.</w:t>
       </w:r>
-      <w:proofErr w:type="gramEnd"/>
       <w:r>
         <w:rPr>
           <w:rFonts w:ascii="Arial" w:hAnsi="Arial" w:cs="Arial"/>
@@ -633,21 +577,7 @@
         <w:rPr>
           <w:rFonts w:ascii="Arial" w:hAnsi="Arial" w:cs="Arial"/>
         </w:rPr>
-        <w:t xml:space="preserve">Rowe, D. C., </w:t>
-      </w:r>
-      <w:proofErr w:type="spellStart"/>
-      <w:r>
-        <w:rPr>
-          <w:rFonts w:ascii="Arial" w:hAnsi="Arial" w:cs="Arial"/>
-        </w:rPr>
-        <w:t>Linver</w:t>
-      </w:r>
-      <w:proofErr w:type="spellEnd"/>
-      <w:r>
-        <w:rPr>
-          <w:rFonts w:ascii="Arial" w:hAnsi="Arial" w:cs="Arial"/>
-        </w:rPr>
-        <w:t>, M. R., &amp; Rodgers, J. L. (1996).</w:t>
+        <w:t>Rowe, D. C., Linver, M. R., &amp; Rodgers, J. L. (1996).</w:t>
       </w:r>
       <w:r>
         <w:rPr>
@@ -730,19 +660,11 @@
         </w:rPr>
         <w:t xml:space="preserve"> </w:t>
       </w:r>
-      <w:proofErr w:type="spellStart"/>
-      <w:r>
-        <w:rPr>
-          <w:rFonts w:ascii="Arial" w:hAnsi="Arial" w:cs="Arial"/>
-        </w:rPr>
-        <w:t>Ablex</w:t>
-      </w:r>
-      <w:proofErr w:type="spellEnd"/>
-      <w:r>
-        <w:rPr>
-          <w:rFonts w:ascii="Arial" w:hAnsi="Arial" w:cs="Arial"/>
-        </w:rPr>
-        <w:t>.</w:t>
+      <w:r>
+        <w:rPr>
+          <w:rFonts w:ascii="Arial" w:hAnsi="Arial" w:cs="Arial"/>
+        </w:rPr>
+        <w:t>Ablex.</w:t>
       </w:r>
       <w:r>
         <w:rPr>
@@ -859,33 +781,11 @@
           <w:rFonts w:ascii="Arial" w:hAnsi="Arial" w:cs="Arial"/>
         </w:rPr>
       </w:pPr>
-      <w:proofErr w:type="gramStart"/>
-      <w:r>
-        <w:rPr>
-          <w:rFonts w:ascii="Arial" w:hAnsi="Arial" w:cs="Arial"/>
-        </w:rPr>
-        <w:t>van</w:t>
-      </w:r>
-      <w:proofErr w:type="gramEnd"/>
-      <w:r>
-        <w:rPr>
-          <w:rFonts w:ascii="Arial" w:hAnsi="Arial" w:cs="Arial"/>
-        </w:rPr>
-        <w:t xml:space="preserve"> den </w:t>
-      </w:r>
-      <w:proofErr w:type="spellStart"/>
-      <w:r>
-        <w:rPr>
-          <w:rFonts w:ascii="Arial" w:hAnsi="Arial" w:cs="Arial"/>
-        </w:rPr>
-        <w:t>Oord</w:t>
-      </w:r>
-      <w:proofErr w:type="spellEnd"/>
-      <w:r>
-        <w:rPr>
-          <w:rFonts w:ascii="Arial" w:hAnsi="Arial" w:cs="Arial"/>
-        </w:rPr>
-        <w:t>, E. J. C. G. &amp; Rowe, D. C. (1997).</w:t>
+      <w:r>
+        <w:rPr>
+          <w:rFonts w:ascii="Arial" w:hAnsi="Arial" w:cs="Arial"/>
+        </w:rPr>
+        <w:t>van den Oord, E. J. C. G. &amp; Rowe, D. C. (1997).</w:t>
       </w:r>
       <w:r>
         <w:rPr>
@@ -945,33 +845,11 @@
           <w:rFonts w:ascii="Arial" w:hAnsi="Arial" w:cs="Arial"/>
         </w:rPr>
       </w:pPr>
-      <w:proofErr w:type="gramStart"/>
-      <w:r>
-        <w:rPr>
-          <w:rFonts w:ascii="Arial" w:hAnsi="Arial" w:cs="Arial"/>
-        </w:rPr>
-        <w:t>van</w:t>
-      </w:r>
-      <w:proofErr w:type="gramEnd"/>
-      <w:r>
-        <w:rPr>
-          <w:rFonts w:ascii="Arial" w:hAnsi="Arial" w:cs="Arial"/>
-        </w:rPr>
-        <w:t xml:space="preserve"> den </w:t>
-      </w:r>
-      <w:proofErr w:type="spellStart"/>
-      <w:r>
-        <w:rPr>
-          <w:rFonts w:ascii="Arial" w:hAnsi="Arial" w:cs="Arial"/>
-        </w:rPr>
-        <w:t>Oord</w:t>
-      </w:r>
-      <w:proofErr w:type="spellEnd"/>
-      <w:r>
-        <w:rPr>
-          <w:rFonts w:ascii="Arial" w:hAnsi="Arial" w:cs="Arial"/>
-        </w:rPr>
-        <w:t>, E. J. C. G. &amp; Rowe, D. C.</w:t>
+      <w:r>
+        <w:rPr>
+          <w:rFonts w:ascii="Arial" w:hAnsi="Arial" w:cs="Arial"/>
+        </w:rPr>
+        <w:t>van den Oord, E. J. C. G. &amp; Rowe, D. C.</w:t>
       </w:r>
       <w:r>
         <w:rPr>
@@ -991,14 +869,12 @@
         </w:rPr>
         <w:t xml:space="preserve"> </w:t>
       </w:r>
-      <w:proofErr w:type="gramStart"/>
       <w:r>
         <w:rPr>
           <w:rFonts w:ascii="Arial" w:hAnsi="Arial" w:cs="Arial"/>
         </w:rPr>
         <w:t>An examination of genotype-environment interactions for academic achievement in an U.S. national longitudinal survey.</w:t>
       </w:r>
-      <w:proofErr w:type="gramEnd"/>
       <w:r>
         <w:rPr>
           <w:rFonts w:ascii="Arial" w:hAnsi="Arial" w:cs="Arial"/>
@@ -1052,7 +928,6 @@
           <w:rFonts w:ascii="Arial" w:hAnsi="Arial" w:cs="Arial"/>
         </w:rPr>
       </w:pPr>
-      <w:proofErr w:type="gramStart"/>
       <w:r>
         <w:rPr>
           <w:rFonts w:ascii="Arial" w:hAnsi="Arial" w:cs="Arial"/>
@@ -1072,7 +947,6 @@
         </w:rPr>
         <w:t>(1999).</w:t>
       </w:r>
-      <w:proofErr w:type="gramEnd"/>
       <w:r>
         <w:rPr>
           <w:rFonts w:ascii="Arial" w:hAnsi="Arial" w:cs="Arial"/>
@@ -1115,7 +989,6 @@
         </w:rPr>
         <w:t xml:space="preserve"> </w:t>
       </w:r>
-      <w:proofErr w:type="gramStart"/>
       <w:r>
         <w:rPr>
           <w:rFonts w:ascii="Arial" w:hAnsi="Arial" w:cs="Arial"/>
@@ -1129,7 +1002,6 @@
         </w:rPr>
         <w:t>.</w:t>
       </w:r>
-      <w:proofErr w:type="gramEnd"/>
       <w:r>
         <w:rPr>
           <w:rFonts w:ascii="Arial" w:hAnsi="Arial" w:cs="Arial"/>
@@ -1158,33 +1030,11 @@
           <w:rFonts w:ascii="Arial" w:hAnsi="Arial" w:cs="Arial"/>
         </w:rPr>
       </w:pPr>
-      <w:proofErr w:type="gramStart"/>
-      <w:r>
-        <w:rPr>
-          <w:rFonts w:ascii="Arial" w:hAnsi="Arial" w:cs="Arial"/>
-        </w:rPr>
-        <w:t>van</w:t>
-      </w:r>
-      <w:proofErr w:type="gramEnd"/>
-      <w:r>
-        <w:rPr>
-          <w:rFonts w:ascii="Arial" w:hAnsi="Arial" w:cs="Arial"/>
-        </w:rPr>
-        <w:t xml:space="preserve"> den </w:t>
-      </w:r>
-      <w:proofErr w:type="spellStart"/>
-      <w:r>
-        <w:rPr>
-          <w:rFonts w:ascii="Arial" w:hAnsi="Arial" w:cs="Arial"/>
-        </w:rPr>
-        <w:t>Oord</w:t>
-      </w:r>
-      <w:proofErr w:type="spellEnd"/>
-      <w:r>
-        <w:rPr>
-          <w:rFonts w:ascii="Arial" w:hAnsi="Arial" w:cs="Arial"/>
-        </w:rPr>
-        <w:t>, E. J. C. G. &amp; Rowe, D. C.</w:t>
+      <w:r>
+        <w:rPr>
+          <w:rFonts w:ascii="Arial" w:hAnsi="Arial" w:cs="Arial"/>
+        </w:rPr>
+        <w:t>van den Oord, E. J. C. G. &amp; Rowe, D. C.</w:t>
       </w:r>
       <w:r>
         <w:rPr>
@@ -1204,7 +1054,6 @@
         </w:rPr>
         <w:t xml:space="preserve"> </w:t>
       </w:r>
-      <w:proofErr w:type="gramStart"/>
       <w:r>
         <w:rPr>
           <w:rFonts w:ascii="Arial" w:hAnsi="Arial" w:cs="Arial"/>
@@ -1223,7 +1072,6 @@
         </w:rPr>
         <w:t>between family demographic characteristics and children's intellectual ability.</w:t>
       </w:r>
-      <w:proofErr w:type="gramEnd"/>
       <w:r>
         <w:rPr>
           <w:rFonts w:ascii="Arial" w:hAnsi="Arial" w:cs="Arial"/>
@@ -1260,33 +1108,11 @@
           <w:rFonts w:ascii="Arial" w:hAnsi="Arial" w:cs="Arial"/>
         </w:rPr>
       </w:pPr>
-      <w:proofErr w:type="gramStart"/>
-      <w:r>
-        <w:rPr>
-          <w:rFonts w:ascii="Arial" w:hAnsi="Arial" w:cs="Arial"/>
-        </w:rPr>
-        <w:t>van</w:t>
-      </w:r>
-      <w:proofErr w:type="gramEnd"/>
-      <w:r>
-        <w:rPr>
-          <w:rFonts w:ascii="Arial" w:hAnsi="Arial" w:cs="Arial"/>
-        </w:rPr>
-        <w:t xml:space="preserve"> den </w:t>
-      </w:r>
-      <w:proofErr w:type="spellStart"/>
-      <w:r>
-        <w:rPr>
-          <w:rFonts w:ascii="Arial" w:hAnsi="Arial" w:cs="Arial"/>
-        </w:rPr>
-        <w:t>Oord</w:t>
-      </w:r>
-      <w:proofErr w:type="spellEnd"/>
-      <w:r>
-        <w:rPr>
-          <w:rFonts w:ascii="Arial" w:hAnsi="Arial" w:cs="Arial"/>
-        </w:rPr>
-        <w:t xml:space="preserve">, E.J.C.G., Rowe, D.C. (2000). Racial differences in birth health risk: A quantitative genetic approach. </w:t>
+      <w:r>
+        <w:rPr>
+          <w:rFonts w:ascii="Arial" w:hAnsi="Arial" w:cs="Arial"/>
+        </w:rPr>
+        <w:t xml:space="preserve">van den Oord, E.J.C.G., Rowe, D.C. (2000). Racial differences in birth health risk: A quantitative genetic approach. </w:t>
       </w:r>
       <w:r>
         <w:rPr>
@@ -1337,7 +1163,6 @@
           <w:rFonts w:ascii="Arial" w:hAnsi="Arial" w:cs="Arial"/>
         </w:rPr>
       </w:pPr>
-      <w:proofErr w:type="gramStart"/>
       <w:r>
         <w:rPr>
           <w:rFonts w:ascii="Arial" w:hAnsi="Arial" w:cs="Arial"/>
@@ -1368,21 +1193,18 @@
         </w:rPr>
         <w:t>(2000).</w:t>
       </w:r>
-      <w:proofErr w:type="gramEnd"/>
-      <w:r>
-        <w:rPr>
-          <w:rFonts w:ascii="Arial" w:hAnsi="Arial" w:cs="Arial"/>
-        </w:rPr>
-        <w:t xml:space="preserve"> </w:t>
-      </w:r>
-      <w:proofErr w:type="gramStart"/>
+      <w:r>
+        <w:rPr>
+          <w:rFonts w:ascii="Arial" w:hAnsi="Arial" w:cs="Arial"/>
+        </w:rPr>
+        <w:t xml:space="preserve"> </w:t>
+      </w:r>
       <w:r>
         <w:rPr>
           <w:rFonts w:ascii="Arial" w:hAnsi="Arial" w:cs="Arial"/>
         </w:rPr>
         <w:t>Genetic and shared environmental contributions to the relationship between the home environment and child and adolescent achievement.</w:t>
       </w:r>
-      <w:proofErr w:type="gramEnd"/>
       <w:r>
         <w:rPr>
           <w:rFonts w:ascii="Arial" w:hAnsi="Arial" w:cs="Arial"/>
@@ -1436,7 +1258,6 @@
           <w:rFonts w:ascii="Arial" w:hAnsi="Arial" w:cs="Arial"/>
         </w:rPr>
       </w:pPr>
-      <w:proofErr w:type="gramStart"/>
       <w:r>
         <w:rPr>
           <w:rFonts w:ascii="Arial" w:hAnsi="Arial" w:cs="Arial"/>
@@ -1455,7 +1276,6 @@
         </w:rPr>
         <w:t>(2000).</w:t>
       </w:r>
-      <w:proofErr w:type="gramEnd"/>
       <w:r>
         <w:rPr>
           <w:rFonts w:ascii="Arial" w:hAnsi="Arial" w:cs="Arial"/>
@@ -1521,7 +1341,6 @@
           <w:rFonts w:ascii="Arial" w:hAnsi="Arial" w:cs="Arial"/>
         </w:rPr>
       </w:pPr>
-      <w:proofErr w:type="gramStart"/>
       <w:r>
         <w:rPr>
           <w:rFonts w:ascii="Arial" w:hAnsi="Arial" w:cs="Arial"/>
@@ -1540,14 +1359,12 @@
         </w:rPr>
         <w:t>(2000).</w:t>
       </w:r>
-      <w:proofErr w:type="gramEnd"/>
-      <w:r>
-        <w:rPr>
-          <w:rFonts w:ascii="Arial" w:hAnsi="Arial" w:cs="Arial"/>
-        </w:rPr>
-        <w:t xml:space="preserve"> </w:t>
-      </w:r>
-      <w:proofErr w:type="gramStart"/>
+      <w:r>
+        <w:rPr>
+          <w:rFonts w:ascii="Arial" w:hAnsi="Arial" w:cs="Arial"/>
+        </w:rPr>
+        <w:t xml:space="preserve"> </w:t>
+      </w:r>
       <w:r>
         <w:rPr>
           <w:rFonts w:ascii="Arial" w:hAnsi="Arial" w:cs="Arial"/>
@@ -1566,7 +1383,6 @@
         </w:rPr>
         <w:t>using NLSY kinship data.</w:t>
       </w:r>
-      <w:proofErr w:type="gramEnd"/>
       <w:r>
         <w:rPr>
           <w:rFonts w:ascii="Arial" w:hAnsi="Arial" w:cs="Arial"/>
@@ -1625,7 +1441,6 @@
           <w:rFonts w:ascii="Arial" w:hAnsi="Arial" w:cs="Arial"/>
         </w:rPr>
       </w:pPr>
-      <w:proofErr w:type="gramStart"/>
       <w:r>
         <w:rPr>
           <w:rFonts w:ascii="Arial" w:hAnsi="Arial" w:cs="Arial"/>
@@ -1644,21 +1459,18 @@
         </w:rPr>
         <w:t>(2000).</w:t>
       </w:r>
-      <w:proofErr w:type="gramEnd"/>
-      <w:r>
-        <w:rPr>
-          <w:rFonts w:ascii="Arial" w:hAnsi="Arial" w:cs="Arial"/>
-        </w:rPr>
-        <w:t xml:space="preserve"> </w:t>
-      </w:r>
-      <w:proofErr w:type="gramStart"/>
+      <w:r>
+        <w:rPr>
+          <w:rFonts w:ascii="Arial" w:hAnsi="Arial" w:cs="Arial"/>
+        </w:rPr>
+        <w:t xml:space="preserve"> </w:t>
+      </w:r>
       <w:r>
         <w:rPr>
           <w:rFonts w:ascii="Arial" w:hAnsi="Arial" w:cs="Arial"/>
         </w:rPr>
         <w:t>Behavior genetic modeling of menarche in U.S. females.</w:t>
       </w:r>
-      <w:proofErr w:type="gramEnd"/>
       <w:r>
         <w:rPr>
           <w:rFonts w:ascii="Arial" w:hAnsi="Arial" w:cs="Arial"/>
@@ -1717,40 +1529,11 @@
           <w:rFonts w:ascii="Arial" w:hAnsi="Arial" w:cs="Arial"/>
         </w:rPr>
       </w:pPr>
-      <w:proofErr w:type="gramStart"/>
-      <w:r>
-        <w:rPr>
-          <w:rFonts w:ascii="Arial" w:hAnsi="Arial" w:cs="Arial"/>
-        </w:rPr>
-        <w:t xml:space="preserve">Cleveland, H. H., </w:t>
-      </w:r>
-      <w:proofErr w:type="spellStart"/>
-      <w:r>
-        <w:rPr>
-          <w:rFonts w:ascii="Arial" w:hAnsi="Arial" w:cs="Arial"/>
-        </w:rPr>
-        <w:t>Wiebe</w:t>
-      </w:r>
-      <w:proofErr w:type="spellEnd"/>
-      <w:r>
-        <w:rPr>
-          <w:rFonts w:ascii="Arial" w:hAnsi="Arial" w:cs="Arial"/>
-        </w:rPr>
-        <w:t xml:space="preserve">, R. P., van den </w:t>
-      </w:r>
-      <w:proofErr w:type="spellStart"/>
-      <w:r>
-        <w:rPr>
-          <w:rFonts w:ascii="Arial" w:hAnsi="Arial" w:cs="Arial"/>
-        </w:rPr>
-        <w:t>Oord</w:t>
-      </w:r>
-      <w:proofErr w:type="spellEnd"/>
-      <w:r>
-        <w:rPr>
-          <w:rFonts w:ascii="Arial" w:hAnsi="Arial" w:cs="Arial"/>
-        </w:rPr>
-        <w:t>, E. J. C. G., &amp; Rowe, D. C.</w:t>
+      <w:r>
+        <w:rPr>
+          <w:rFonts w:ascii="Arial" w:hAnsi="Arial" w:cs="Arial"/>
+        </w:rPr>
+        <w:t>Cleveland, H. H., Wiebe, R. P., van den Oord, E. J. C. G., &amp; Rowe, D. C.</w:t>
       </w:r>
       <w:r>
         <w:rPr>
@@ -1764,7 +1547,6 @@
         </w:rPr>
         <w:t>(2000).</w:t>
       </w:r>
-      <w:proofErr w:type="gramEnd"/>
       <w:r>
         <w:rPr>
           <w:rFonts w:ascii="Arial" w:hAnsi="Arial" w:cs="Arial"/>
@@ -1795,7 +1577,6 @@
         </w:rPr>
         <w:t xml:space="preserve"> </w:t>
       </w:r>
-      <w:proofErr w:type="gramStart"/>
       <w:r>
         <w:rPr>
           <w:rFonts w:ascii="Arial" w:hAnsi="Arial" w:cs="Arial"/>
@@ -1809,7 +1590,6 @@
         </w:rPr>
         <w:t>, 71,733-751.</w:t>
       </w:r>
-      <w:proofErr w:type="gramEnd"/>
       <w:r>
         <w:rPr>
           <w:rFonts w:ascii="Arial" w:hAnsi="Arial" w:cs="Arial"/>
@@ -1844,7 +1624,6 @@
           <w:rFonts w:ascii="Arial" w:hAnsi="Arial" w:cs="Arial"/>
         </w:rPr>
       </w:pPr>
-      <w:proofErr w:type="gramStart"/>
       <w:r>
         <w:rPr>
           <w:rFonts w:ascii="Arial" w:hAnsi="Arial" w:cs="Arial"/>
@@ -1863,7 +1642,6 @@
         </w:rPr>
         <w:t>(2001).</w:t>
       </w:r>
-      <w:proofErr w:type="gramEnd"/>
       <w:r>
         <w:rPr>
           <w:rFonts w:ascii="Arial" w:hAnsi="Arial" w:cs="Arial"/>
@@ -1941,7 +1719,6 @@
           <w:rFonts w:ascii="Arial" w:hAnsi="Arial" w:cs="Arial"/>
         </w:rPr>
       </w:pPr>
-      <w:proofErr w:type="gramStart"/>
       <w:r>
         <w:rPr>
           <w:rFonts w:ascii="Arial" w:hAnsi="Arial" w:cs="Arial"/>
@@ -1960,21 +1737,18 @@
         </w:rPr>
         <w:t>(2001).</w:t>
       </w:r>
-      <w:proofErr w:type="gramEnd"/>
-      <w:r>
-        <w:rPr>
-          <w:rFonts w:ascii="Arial" w:hAnsi="Arial" w:cs="Arial"/>
-        </w:rPr>
-        <w:t xml:space="preserve"> </w:t>
-      </w:r>
-      <w:proofErr w:type="gramStart"/>
+      <w:r>
+        <w:rPr>
+          <w:rFonts w:ascii="Arial" w:hAnsi="Arial" w:cs="Arial"/>
+        </w:rPr>
+        <w:t xml:space="preserve"> </w:t>
+      </w:r>
       <w:r>
         <w:rPr>
           <w:rFonts w:ascii="Arial" w:hAnsi="Arial" w:cs="Arial"/>
         </w:rPr>
         <w:t>Does having boys or girls run in the family?</w:t>
       </w:r>
-      <w:proofErr w:type="gramEnd"/>
       <w:r>
         <w:rPr>
           <w:rFonts w:ascii="Arial" w:hAnsi="Arial" w:cs="Arial"/>
@@ -2018,20 +1792,11 @@
           <w:rFonts w:ascii="Arial" w:hAnsi="Arial" w:cs="Arial"/>
         </w:rPr>
       </w:pPr>
-      <w:proofErr w:type="spellStart"/>
-      <w:proofErr w:type="gramStart"/>
-      <w:r>
-        <w:rPr>
-          <w:rFonts w:ascii="Arial" w:hAnsi="Arial" w:cs="Arial"/>
-        </w:rPr>
-        <w:t>Neiss</w:t>
-      </w:r>
-      <w:proofErr w:type="spellEnd"/>
-      <w:r>
-        <w:rPr>
-          <w:rFonts w:ascii="Arial" w:hAnsi="Arial" w:cs="Arial"/>
-        </w:rPr>
-        <w:t>, M., Rowe, D. C., &amp; Rodgers, J. L.</w:t>
+      <w:r>
+        <w:rPr>
+          <w:rFonts w:ascii="Arial" w:hAnsi="Arial" w:cs="Arial"/>
+        </w:rPr>
+        <w:t>Neiss, M., Rowe, D. C., &amp; Rodgers, J. L.</w:t>
       </w:r>
       <w:r>
         <w:rPr>
@@ -2045,7 +1810,6 @@
         </w:rPr>
         <w:t>(2002).</w:t>
       </w:r>
-      <w:proofErr w:type="gramEnd"/>
       <w:r>
         <w:rPr>
           <w:rFonts w:ascii="Arial" w:hAnsi="Arial" w:cs="Arial"/>
@@ -2076,14 +1840,12 @@
         </w:rPr>
         <w:t xml:space="preserve"> </w:t>
       </w:r>
-      <w:proofErr w:type="gramStart"/>
       <w:r>
         <w:rPr>
           <w:rFonts w:ascii="Arial" w:hAnsi="Arial" w:cs="Arial"/>
         </w:rPr>
         <w:t>A behavior genetic analysis.</w:t>
       </w:r>
-      <w:proofErr w:type="gramEnd"/>
       <w:r>
         <w:rPr>
           <w:rFonts w:ascii="Arial" w:hAnsi="Arial" w:cs="Arial"/>
@@ -2127,7 +1889,6 @@
           <w:rFonts w:ascii="Arial" w:hAnsi="Arial" w:cs="Arial"/>
         </w:rPr>
       </w:pPr>
-      <w:proofErr w:type="gramStart"/>
       <w:r>
         <w:rPr>
           <w:rFonts w:ascii="Arial" w:hAnsi="Arial" w:cs="Arial"/>
@@ -2146,7 +1907,6 @@
         </w:rPr>
         <w:t>(2005).</w:t>
       </w:r>
-      <w:proofErr w:type="gramEnd"/>
       <w:r>
         <w:rPr>
           <w:rFonts w:ascii="Arial" w:hAnsi="Arial" w:cs="Arial"/>
@@ -2171,28 +1931,24 @@
         </w:rPr>
         <w:fldChar w:fldCharType="end"/>
       </w:r>
-      <w:proofErr w:type="gramStart"/>
       <w:r>
         <w:rPr>
           <w:rFonts w:ascii="Arial" w:hAnsi="Arial" w:cs="Arial"/>
         </w:rPr>
         <w:t>NLSY-Children/Young Adult (1986-2002) Kinship Linking Algorithm.</w:t>
       </w:r>
-      <w:proofErr w:type="gramEnd"/>
-      <w:r>
-        <w:rPr>
-          <w:rFonts w:ascii="Arial" w:hAnsi="Arial" w:cs="Arial"/>
-        </w:rPr>
-        <w:t xml:space="preserve"> </w:t>
-      </w:r>
-      <w:proofErr w:type="gramStart"/>
+      <w:r>
+        <w:rPr>
+          <w:rFonts w:ascii="Arial" w:hAnsi="Arial" w:cs="Arial"/>
+        </w:rPr>
+        <w:t xml:space="preserve"> </w:t>
+      </w:r>
       <w:r>
         <w:rPr>
           <w:rFonts w:ascii="Arial" w:hAnsi="Arial" w:cs="Arial"/>
         </w:rPr>
         <w:t>Unpublished manuscript.</w:t>
       </w:r>
-      <w:proofErr w:type="gramEnd"/>
       <w:r>
         <w:rPr>
           <w:rFonts w:ascii="Arial" w:hAnsi="Arial" w:cs="Arial"/>
@@ -2214,7 +1970,6 @@
           <w:rFonts w:ascii="Arial" w:hAnsi="Arial" w:cs="Arial"/>
         </w:rPr>
       </w:pPr>
-      <w:proofErr w:type="gramStart"/>
       <w:r>
         <w:rPr>
           <w:rFonts w:ascii="Arial" w:hAnsi="Arial" w:cs="Arial"/>
@@ -2234,32 +1989,17 @@
         </w:rPr>
         <w:t>(2007).</w:t>
       </w:r>
-      <w:proofErr w:type="gramEnd"/>
-      <w:r>
-        <w:rPr>
-          <w:rFonts w:ascii="Arial" w:hAnsi="Arial" w:cs="Arial"/>
-        </w:rPr>
-        <w:t xml:space="preserve"> </w:t>
-      </w:r>
-      <w:r>
-        <w:rPr>
-          <w:rFonts w:ascii="Arial" w:hAnsi="Arial" w:cs="Arial"/>
-        </w:rPr>
-        <w:t xml:space="preserve">Multivariate </w:t>
-      </w:r>
-      <w:proofErr w:type="spellStart"/>
-      <w:r>
-        <w:rPr>
-          <w:rFonts w:ascii="Arial" w:hAnsi="Arial" w:cs="Arial"/>
-        </w:rPr>
-        <w:t>cholesky</w:t>
-      </w:r>
-      <w:proofErr w:type="spellEnd"/>
-      <w:r>
-        <w:rPr>
-          <w:rFonts w:ascii="Arial" w:hAnsi="Arial" w:cs="Arial"/>
-        </w:rPr>
-        <w:t xml:space="preserve"> models of human female fertility patterns in the NLSY.</w:t>
+      <w:r>
+        <w:rPr>
+          <w:rFonts w:ascii="Arial" w:hAnsi="Arial" w:cs="Arial"/>
+        </w:rPr>
+        <w:t xml:space="preserve"> </w:t>
+      </w:r>
+      <w:r>
+        <w:rPr>
+          <w:rFonts w:ascii="Arial" w:hAnsi="Arial" w:cs="Arial"/>
+        </w:rPr>
+        <w:t>Multivariate cholesky models of human female fertility patterns in the NLSY.</w:t>
       </w:r>
       <w:r>
         <w:rPr>
@@ -2307,49 +2047,7 @@
         <w:rPr>
           <w:rFonts w:ascii="Arial" w:hAnsi="Arial" w:cs="Arial"/>
         </w:rPr>
-        <w:t xml:space="preserve">Van </w:t>
-      </w:r>
-      <w:proofErr w:type="spellStart"/>
-      <w:r>
-        <w:rPr>
-          <w:rFonts w:ascii="Arial" w:hAnsi="Arial" w:cs="Arial"/>
-        </w:rPr>
-        <w:t>Hulle</w:t>
-      </w:r>
-      <w:proofErr w:type="spellEnd"/>
-      <w:r>
-        <w:rPr>
-          <w:rFonts w:ascii="Arial" w:hAnsi="Arial" w:cs="Arial"/>
-        </w:rPr>
-        <w:t xml:space="preserve">, C. A., Rodgers, J. L., D'Onofrio, B. M., Waldman, I. D., &amp; </w:t>
-      </w:r>
-      <w:proofErr w:type="spellStart"/>
-      <w:r>
-        <w:rPr>
-          <w:rFonts w:ascii="Arial" w:hAnsi="Arial" w:cs="Arial"/>
-        </w:rPr>
-        <w:t>Lahey</w:t>
-      </w:r>
-      <w:proofErr w:type="spellEnd"/>
-      <w:r>
-        <w:rPr>
-          <w:rFonts w:ascii="Arial" w:hAnsi="Arial" w:cs="Arial"/>
-        </w:rPr>
-        <w:t xml:space="preserve">, B. B. (2007). </w:t>
-      </w:r>
-      <w:proofErr w:type="gramStart"/>
-      <w:r>
-        <w:rPr>
-          <w:rFonts w:ascii="Arial" w:hAnsi="Arial" w:cs="Arial"/>
-        </w:rPr>
-        <w:t>Sex differences in the causes of self-reported adolescent delinquency.</w:t>
-      </w:r>
-      <w:proofErr w:type="gramEnd"/>
-      <w:r>
-        <w:rPr>
-          <w:rFonts w:ascii="Arial" w:hAnsi="Arial" w:cs="Arial"/>
-        </w:rPr>
-        <w:t xml:space="preserve"> </w:t>
+        <w:t xml:space="preserve">Van Hulle, C. A., Rodgers, J. L., D'Onofrio, B. M., Waldman, I. D., &amp; Lahey, B. B. (2007). Sex differences in the causes of self-reported adolescent delinquency. </w:t>
       </w:r>
       <w:r>
         <w:rPr>
@@ -2392,49 +2090,7 @@
         <w:rPr>
           <w:rFonts w:ascii="Arial" w:hAnsi="Arial" w:cs="Arial"/>
         </w:rPr>
-        <w:t xml:space="preserve">D'Onofrio, B. M., Van </w:t>
-      </w:r>
-      <w:proofErr w:type="spellStart"/>
-      <w:r>
-        <w:rPr>
-          <w:rFonts w:ascii="Arial" w:hAnsi="Arial" w:cs="Arial"/>
-        </w:rPr>
-        <w:t>Hulle</w:t>
-      </w:r>
-      <w:proofErr w:type="spellEnd"/>
-      <w:r>
-        <w:rPr>
-          <w:rFonts w:ascii="Arial" w:hAnsi="Arial" w:cs="Arial"/>
-        </w:rPr>
-        <w:t xml:space="preserve">, C.A., Waldman, I. D., Rodgers, J. L., Harden, K. P., </w:t>
-      </w:r>
-      <w:proofErr w:type="spellStart"/>
-      <w:r>
-        <w:rPr>
-          <w:rFonts w:ascii="Arial" w:hAnsi="Arial" w:cs="Arial"/>
-        </w:rPr>
-        <w:t>Rathouz</w:t>
-      </w:r>
-      <w:proofErr w:type="spellEnd"/>
-      <w:r>
-        <w:rPr>
-          <w:rFonts w:ascii="Arial" w:hAnsi="Arial" w:cs="Arial"/>
-        </w:rPr>
-        <w:t xml:space="preserve">, P. J., &amp; </w:t>
-      </w:r>
-      <w:proofErr w:type="spellStart"/>
-      <w:r>
-        <w:rPr>
-          <w:rFonts w:ascii="Arial" w:hAnsi="Arial" w:cs="Arial"/>
-        </w:rPr>
-        <w:t>Lahey</w:t>
-      </w:r>
-      <w:proofErr w:type="spellEnd"/>
-      <w:r>
-        <w:rPr>
-          <w:rFonts w:ascii="Arial" w:hAnsi="Arial" w:cs="Arial"/>
-        </w:rPr>
-        <w:t>, B. B.</w:t>
+        <w:t>D'Onofrio, B. M., Van Hulle, C.A., Waldman, I. D., Rodgers, J. L., Harden, K. P., Rathouz, P. J., &amp; Lahey, B. B.</w:t>
       </w:r>
       <w:r>
         <w:rPr>
@@ -2501,7 +2157,6 @@
           <w:b/>
         </w:rPr>
       </w:pPr>
-      <w:proofErr w:type="gramStart"/>
       <w:r>
         <w:rPr>
           <w:rFonts w:ascii="Arial" w:hAnsi="Arial" w:cs="Arial"/>
@@ -2520,7 +2175,6 @@
         </w:rPr>
         <w:t>(2008).</w:t>
       </w:r>
-      <w:proofErr w:type="gramEnd"/>
       <w:r>
         <w:rPr>
           <w:rFonts w:ascii="Arial" w:hAnsi="Arial" w:cs="Arial"/>
@@ -2562,16 +2216,8 @@
         <w:rPr>
           <w:rFonts w:ascii="Arial" w:hAnsi="Arial" w:cs="Arial"/>
         </w:rPr>
-        <w:t xml:space="preserve">(NLSYC and </w:t>
-      </w:r>
-      <w:proofErr w:type="gramStart"/>
-      <w:r>
-        <w:rPr>
-          <w:rFonts w:ascii="Arial" w:hAnsi="Arial" w:cs="Arial"/>
-        </w:rPr>
-        <w:t>NLSY79 )</w:t>
-      </w:r>
-      <w:proofErr w:type="gramEnd"/>
+        <w:t>(NLSYC and NLSY79 )</w:t>
+      </w:r>
     </w:p>
     <w:p>
       <w:pPr>
@@ -2692,61 +2338,11 @@
           <w:rFonts w:ascii="Arial" w:hAnsi="Arial" w:cs="Arial"/>
         </w:rPr>
       </w:pPr>
-      <w:proofErr w:type="spellStart"/>
-      <w:r>
-        <w:rPr>
-          <w:rFonts w:ascii="Arial" w:hAnsi="Arial" w:cs="Arial"/>
-        </w:rPr>
-        <w:t>Mendle</w:t>
-      </w:r>
-      <w:proofErr w:type="spellEnd"/>
-      <w:r>
-        <w:rPr>
-          <w:rFonts w:ascii="Arial" w:hAnsi="Arial" w:cs="Arial"/>
-        </w:rPr>
-        <w:t xml:space="preserve">, J., Harden, K. P., </w:t>
-      </w:r>
-      <w:proofErr w:type="spellStart"/>
-      <w:r>
-        <w:rPr>
-          <w:rFonts w:ascii="Arial" w:hAnsi="Arial" w:cs="Arial"/>
-        </w:rPr>
-        <w:t>Turkheimer</w:t>
-      </w:r>
-      <w:proofErr w:type="spellEnd"/>
-      <w:r>
-        <w:rPr>
-          <w:rFonts w:ascii="Arial" w:hAnsi="Arial" w:cs="Arial"/>
-        </w:rPr>
-        <w:t xml:space="preserve">, E., Van </w:t>
-      </w:r>
-      <w:proofErr w:type="spellStart"/>
-      <w:r>
-        <w:rPr>
-          <w:rFonts w:ascii="Arial" w:hAnsi="Arial" w:cs="Arial"/>
-        </w:rPr>
-        <w:t>Hulle</w:t>
-      </w:r>
-      <w:proofErr w:type="spellEnd"/>
-      <w:r>
-        <w:rPr>
-          <w:rFonts w:ascii="Arial" w:hAnsi="Arial" w:cs="Arial"/>
-        </w:rPr>
-        <w:t xml:space="preserve">, C. A., D’Onofrio, B. M., Brooks-Bunn, J., Rodgers, J. L., Emery, R. E., &amp; </w:t>
-      </w:r>
-      <w:proofErr w:type="spellStart"/>
-      <w:r>
-        <w:rPr>
-          <w:rFonts w:ascii="Arial" w:hAnsi="Arial" w:cs="Arial"/>
-        </w:rPr>
-        <w:t>Lahey</w:t>
-      </w:r>
-      <w:proofErr w:type="spellEnd"/>
-      <w:r>
-        <w:rPr>
-          <w:rFonts w:ascii="Arial" w:hAnsi="Arial" w:cs="Arial"/>
-        </w:rPr>
-        <w:t>. B. B.</w:t>
+      <w:r>
+        <w:rPr>
+          <w:rFonts w:ascii="Arial" w:hAnsi="Arial" w:cs="Arial"/>
+        </w:rPr>
+        <w:t>Mendle, J., Harden, K. P., Turkheimer, E., Van Hulle, C. A., D’Onofrio, B. M., Brooks-Bunn, J., Rodgers, J. L., Emery, R. E., &amp; Lahey. B. B.</w:t>
       </w:r>
       <w:r>
         <w:rPr>
@@ -2766,14 +2362,12 @@
         </w:rPr>
         <w:t xml:space="preserve"> </w:t>
       </w:r>
-      <w:proofErr w:type="gramStart"/>
       <w:r>
         <w:rPr>
           <w:rFonts w:ascii="Arial" w:hAnsi="Arial" w:cs="Arial"/>
         </w:rPr>
         <w:t>Associations between father absence and age of first sexual intercourse.</w:t>
       </w:r>
-      <w:proofErr w:type="gramEnd"/>
       <w:r>
         <w:rPr>
           <w:rFonts w:ascii="Arial" w:hAnsi="Arial" w:cs="Arial"/>
@@ -2818,49 +2412,7 @@
         <w:rPr>
           <w:rFonts w:ascii="Arial" w:hAnsi="Arial" w:cs="Arial"/>
         </w:rPr>
-        <w:t xml:space="preserve">Van </w:t>
-      </w:r>
-      <w:proofErr w:type="spellStart"/>
-      <w:r>
-        <w:rPr>
-          <w:rFonts w:ascii="Arial" w:hAnsi="Arial" w:cs="Arial"/>
-        </w:rPr>
-        <w:t>Hulle</w:t>
-      </w:r>
-      <w:proofErr w:type="spellEnd"/>
-      <w:r>
-        <w:rPr>
-          <w:rFonts w:ascii="Arial" w:hAnsi="Arial" w:cs="Arial"/>
-        </w:rPr>
-        <w:t xml:space="preserve">, C. A., Waldman, I. D., D’Onofrio, B. M., Rodgers, J. L., </w:t>
-      </w:r>
-      <w:proofErr w:type="spellStart"/>
-      <w:r>
-        <w:rPr>
-          <w:rFonts w:ascii="Arial" w:hAnsi="Arial" w:cs="Arial"/>
-        </w:rPr>
-        <w:t>Rathouz</w:t>
-      </w:r>
-      <w:proofErr w:type="spellEnd"/>
-      <w:r>
-        <w:rPr>
-          <w:rFonts w:ascii="Arial" w:hAnsi="Arial" w:cs="Arial"/>
-        </w:rPr>
-        <w:t xml:space="preserve">, P. J., &amp; </w:t>
-      </w:r>
-      <w:proofErr w:type="spellStart"/>
-      <w:r>
-        <w:rPr>
-          <w:rFonts w:ascii="Arial" w:hAnsi="Arial" w:cs="Arial"/>
-        </w:rPr>
-        <w:t>Lahey</w:t>
-      </w:r>
-      <w:proofErr w:type="spellEnd"/>
-      <w:r>
-        <w:rPr>
-          <w:rFonts w:ascii="Arial" w:hAnsi="Arial" w:cs="Arial"/>
-        </w:rPr>
-        <w:t>, B. B.</w:t>
+        <w:t>Van Hulle, C. A., Waldman, I. D., D’Onofrio, B. M., Rodgers, J. L., Rathouz, P. J., &amp; Lahey, B. B.</w:t>
       </w:r>
       <w:r>
         <w:rPr>
@@ -2880,14 +2432,12 @@
         </w:rPr>
         <w:t xml:space="preserve"> </w:t>
       </w:r>
-      <w:proofErr w:type="gramStart"/>
       <w:r>
         <w:rPr>
           <w:rFonts w:ascii="Arial" w:hAnsi="Arial" w:cs="Arial"/>
         </w:rPr>
         <w:t>Developmental structure of genetic influences on antisocial behavior across childhood and adolescence.</w:t>
       </w:r>
-      <w:proofErr w:type="gramEnd"/>
       <w:r>
         <w:rPr>
           <w:rFonts w:ascii="Arial" w:hAnsi="Arial" w:cs="Arial"/>
@@ -2928,7 +2478,6 @@
           <w:rFonts w:ascii="Arial" w:hAnsi="Arial" w:cs="Arial"/>
         </w:rPr>
       </w:pPr>
-      <w:proofErr w:type="gramStart"/>
       <w:r>
         <w:rPr>
           <w:rFonts w:ascii="Arial" w:hAnsi="Arial" w:cs="Arial"/>
@@ -2947,7 +2496,6 @@
         </w:rPr>
         <w:t>(2010).</w:t>
       </w:r>
-      <w:proofErr w:type="gramEnd"/>
       <w:r>
         <w:rPr>
           <w:rFonts w:ascii="Arial" w:hAnsi="Arial" w:cs="Arial"/>
@@ -2990,27 +2538,88 @@
         </w:rPr>
         <w:t xml:space="preserve"> </w:t>
       </w:r>
-      <w:proofErr w:type="spellStart"/>
       <w:r>
         <w:rPr>
           <w:rFonts w:ascii="Arial" w:hAnsi="Arial" w:cs="Arial"/>
           <w:i/>
         </w:rPr>
-        <w:t>Biodemography</w:t>
-      </w:r>
-      <w:proofErr w:type="spellEnd"/>
+        <w:t>Biodemography and Social Biology, 56</w:t>
+      </w:r>
+      <w:r>
+        <w:rPr>
+          <w:rFonts w:ascii="Arial" w:hAnsi="Arial" w:cs="Arial"/>
+        </w:rPr>
+        <w:t>, 1-23.</w:t>
+      </w:r>
+      <w:r>
+        <w:rPr>
+          <w:rFonts w:ascii="Arial" w:hAnsi="Arial" w:cs="Arial"/>
+        </w:rPr>
+        <w:t xml:space="preserve"> </w:t>
+      </w:r>
+      <w:r>
+        <w:rPr>
+          <w:rFonts w:ascii="Arial" w:hAnsi="Arial" w:cs="Arial"/>
+        </w:rPr>
+        <w:t>(NLSY79)</w:t>
+      </w:r>
+    </w:p>
+    <w:p>
+      <w:pPr>
+        <w:spacing w:after="240"/>
+        <w:ind w:left="360" w:hanging="360"/>
+        <w:rPr>
+          <w:rFonts w:ascii="Arial" w:hAnsi="Arial" w:cs="Arial"/>
+        </w:rPr>
+      </w:pPr>
+      <w:r>
+        <w:rPr>
+          <w:rFonts w:ascii="Arial" w:hAnsi="Arial" w:cs="Arial"/>
+        </w:rPr>
+        <w:t>Miller, W. B., Bard, D. E., Pasta, D. J., &amp; Rodgers, J. L.</w:t>
+      </w:r>
+      <w:r>
+        <w:rPr>
+          <w:rFonts w:ascii="Arial" w:hAnsi="Arial" w:cs="Arial"/>
+        </w:rPr>
+        <w:t xml:space="preserve"> </w:t>
+      </w:r>
+      <w:r>
+        <w:rPr>
+          <w:rFonts w:ascii="Arial" w:hAnsi="Arial" w:cs="Arial"/>
+        </w:rPr>
+        <w:t>(2010).</w:t>
+      </w:r>
+      <w:r>
+        <w:rPr>
+          <w:rFonts w:ascii="Arial" w:hAnsi="Arial" w:cs="Arial"/>
+        </w:rPr>
+        <w:t xml:space="preserve"> </w:t>
+      </w:r>
+      <w:r>
+        <w:rPr>
+          <w:rFonts w:ascii="Arial" w:hAnsi="Arial" w:cs="Arial"/>
+        </w:rPr>
+        <w:t>Biodemographic modeling of the links between fertility motivation and fertility outcomes in the NLSY79.</w:t>
+      </w:r>
+      <w:r>
+        <w:rPr>
+          <w:rFonts w:ascii="Arial" w:hAnsi="Arial" w:cs="Arial"/>
+        </w:rPr>
+        <w:t xml:space="preserve"> </w:t>
+      </w:r>
       <w:r>
         <w:rPr>
           <w:rFonts w:ascii="Arial" w:hAnsi="Arial" w:cs="Arial"/>
           <w:i/>
         </w:rPr>
-        <w:t xml:space="preserve"> and Social Biology, 56</w:t>
-      </w:r>
-      <w:r>
-        <w:rPr>
-          <w:rFonts w:ascii="Arial" w:hAnsi="Arial" w:cs="Arial"/>
-        </w:rPr>
-        <w:t>, 1-23.</w:t>
+        <w:t>Demography, 47</w:t>
+      </w:r>
+      <w:r>
+        <w:rPr>
+          <w:rFonts w:ascii="Arial" w:hAnsi="Arial" w:cs="Arial"/>
+        </w:rPr>
+        <w:t>, 393-414.</w:t>
       </w:r>
       <w:r>
         <w:rPr>
@@ -3033,48 +2642,36 @@
           <w:rFonts w:ascii="Arial" w:hAnsi="Arial" w:cs="Arial"/>
         </w:rPr>
       </w:pPr>
-      <w:proofErr w:type="gramStart"/>
-      <w:r>
-        <w:rPr>
-          <w:rFonts w:ascii="Arial" w:hAnsi="Arial" w:cs="Arial"/>
-        </w:rPr>
-        <w:t>Miller, W. B., Bard, D. E., Pasta, D. J., &amp; Rodgers, J. L.</w:t>
-      </w:r>
-      <w:r>
-        <w:rPr>
-          <w:rFonts w:ascii="Arial" w:hAnsi="Arial" w:cs="Arial"/>
-        </w:rPr>
-        <w:t xml:space="preserve"> </w:t>
-      </w:r>
-      <w:r>
-        <w:rPr>
-          <w:rFonts w:ascii="Arial" w:hAnsi="Arial" w:cs="Arial"/>
-        </w:rPr>
-        <w:t>(2010).</w:t>
-      </w:r>
-      <w:proofErr w:type="gramEnd"/>
-      <w:r>
-        <w:rPr>
-          <w:rFonts w:ascii="Arial" w:hAnsi="Arial" w:cs="Arial"/>
-        </w:rPr>
-        <w:t xml:space="preserve"> </w:t>
-      </w:r>
-      <w:proofErr w:type="spellStart"/>
-      <w:proofErr w:type="gramStart"/>
-      <w:r>
-        <w:rPr>
-          <w:rFonts w:ascii="Arial" w:hAnsi="Arial" w:cs="Arial"/>
-        </w:rPr>
-        <w:t>Biodemographic</w:t>
-      </w:r>
-      <w:proofErr w:type="spellEnd"/>
-      <w:r>
-        <w:rPr>
-          <w:rFonts w:ascii="Arial" w:hAnsi="Arial" w:cs="Arial"/>
-        </w:rPr>
-        <w:t xml:space="preserve"> modeling of the links between fertility motivation and fertility outcomes in the NLSY79.</w:t>
-      </w:r>
-      <w:proofErr w:type="gramEnd"/>
+      <w:r>
+        <w:rPr>
+          <w:rFonts w:ascii="Arial" w:hAnsi="Arial" w:cs="Arial"/>
+        </w:rPr>
+        <w:t>Jaffee, S., Van Hulle, C., &amp; Rodgers, J L.</w:t>
+      </w:r>
+      <w:r>
+        <w:rPr>
+          <w:rFonts w:ascii="Arial" w:hAnsi="Arial" w:cs="Arial"/>
+        </w:rPr>
+        <w:t xml:space="preserve"> </w:t>
+      </w:r>
+      <w:r>
+        <w:rPr>
+          <w:rFonts w:ascii="Arial" w:hAnsi="Arial" w:cs="Arial"/>
+        </w:rPr>
+        <w:t>(2011).</w:t>
+      </w:r>
+      <w:r>
+        <w:rPr>
+          <w:rFonts w:ascii="Arial" w:hAnsi="Arial" w:cs="Arial"/>
+        </w:rPr>
+        <w:t xml:space="preserve"> </w:t>
+      </w:r>
+      <w:r>
+        <w:rPr>
+          <w:rFonts w:ascii="Arial" w:hAnsi="Arial" w:cs="Arial"/>
+        </w:rPr>
+        <w:t>Effects of non-maternal care in the first three years on children's academic skills and behavioral functioning in childhood and early adolescence: A sibling comparison study.</w:t>
+      </w:r>
       <w:r>
         <w:rPr>
           <w:rFonts w:ascii="Arial" w:hAnsi="Arial" w:cs="Arial"/>
@@ -3086,100 +2683,6 @@
           <w:rFonts w:ascii="Arial" w:hAnsi="Arial" w:cs="Arial"/>
           <w:i/>
         </w:rPr>
-        <w:t>Demography, 47</w:t>
-      </w:r>
-      <w:r>
-        <w:rPr>
-          <w:rFonts w:ascii="Arial" w:hAnsi="Arial" w:cs="Arial"/>
-        </w:rPr>
-        <w:t>, 393-414.</w:t>
-      </w:r>
-      <w:r>
-        <w:rPr>
-          <w:rFonts w:ascii="Arial" w:hAnsi="Arial" w:cs="Arial"/>
-        </w:rPr>
-        <w:t xml:space="preserve"> </w:t>
-      </w:r>
-      <w:r>
-        <w:rPr>
-          <w:rFonts w:ascii="Arial" w:hAnsi="Arial" w:cs="Arial"/>
-        </w:rPr>
-        <w:t>(NLSY79)</w:t>
-      </w:r>
-    </w:p>
-    <w:p>
-      <w:pPr>
-        <w:spacing w:after="240"/>
-        <w:ind w:left="360" w:hanging="360"/>
-        <w:rPr>
-          <w:rFonts w:ascii="Arial" w:hAnsi="Arial" w:cs="Arial"/>
-        </w:rPr>
-      </w:pPr>
-      <w:proofErr w:type="spellStart"/>
-      <w:proofErr w:type="gramStart"/>
-      <w:r>
-        <w:rPr>
-          <w:rFonts w:ascii="Arial" w:hAnsi="Arial" w:cs="Arial"/>
-        </w:rPr>
-        <w:t>Jaffee</w:t>
-      </w:r>
-      <w:proofErr w:type="spellEnd"/>
-      <w:r>
-        <w:rPr>
-          <w:rFonts w:ascii="Arial" w:hAnsi="Arial" w:cs="Arial"/>
-        </w:rPr>
-        <w:t xml:space="preserve">, S., Van </w:t>
-      </w:r>
-      <w:proofErr w:type="spellStart"/>
-      <w:r>
-        <w:rPr>
-          <w:rFonts w:ascii="Arial" w:hAnsi="Arial" w:cs="Arial"/>
-        </w:rPr>
-        <w:t>Hulle</w:t>
-      </w:r>
-      <w:proofErr w:type="spellEnd"/>
-      <w:r>
-        <w:rPr>
-          <w:rFonts w:ascii="Arial" w:hAnsi="Arial" w:cs="Arial"/>
-        </w:rPr>
-        <w:t>, C., &amp; Rodgers, J L.</w:t>
-      </w:r>
-      <w:r>
-        <w:rPr>
-          <w:rFonts w:ascii="Arial" w:hAnsi="Arial" w:cs="Arial"/>
-        </w:rPr>
-        <w:t xml:space="preserve"> </w:t>
-      </w:r>
-      <w:r>
-        <w:rPr>
-          <w:rFonts w:ascii="Arial" w:hAnsi="Arial" w:cs="Arial"/>
-        </w:rPr>
-        <w:t>(2011).</w:t>
-      </w:r>
-      <w:proofErr w:type="gramEnd"/>
-      <w:r>
-        <w:rPr>
-          <w:rFonts w:ascii="Arial" w:hAnsi="Arial" w:cs="Arial"/>
-        </w:rPr>
-        <w:t xml:space="preserve"> </w:t>
-      </w:r>
-      <w:r>
-        <w:rPr>
-          <w:rFonts w:ascii="Arial" w:hAnsi="Arial" w:cs="Arial"/>
-        </w:rPr>
-        <w:t>Effects of non-maternal care in the first three years on children's academic skills and behavioral functioning in childhood and early adolescence: A sibling comparison study.</w:t>
-      </w:r>
-      <w:r>
-        <w:rPr>
-          <w:rFonts w:ascii="Arial" w:hAnsi="Arial" w:cs="Arial"/>
-        </w:rPr>
-        <w:t xml:space="preserve"> </w:t>
-      </w:r>
-      <w:r>
-        <w:rPr>
-          <w:rFonts w:ascii="Arial" w:hAnsi="Arial" w:cs="Arial"/>
-          <w:i/>
-        </w:rPr>
         <w:t>Child Development, 84</w:t>
       </w:r>
       <w:r>
@@ -3201,49 +2704,7 @@
         <w:rPr>
           <w:rFonts w:ascii="Arial" w:hAnsi="Arial" w:cs="Arial"/>
         </w:rPr>
-        <w:t xml:space="preserve">Goodnight, J. A., </w:t>
-      </w:r>
-      <w:proofErr w:type="spellStart"/>
-      <w:r>
-        <w:rPr>
-          <w:rFonts w:ascii="Arial" w:hAnsi="Arial" w:cs="Arial"/>
-        </w:rPr>
-        <w:t>Lahey</w:t>
-      </w:r>
-      <w:proofErr w:type="spellEnd"/>
-      <w:r>
-        <w:rPr>
-          <w:rFonts w:ascii="Arial" w:hAnsi="Arial" w:cs="Arial"/>
-        </w:rPr>
-        <w:t xml:space="preserve">, B. B., Van </w:t>
-      </w:r>
-      <w:proofErr w:type="spellStart"/>
-      <w:r>
-        <w:rPr>
-          <w:rFonts w:ascii="Arial" w:hAnsi="Arial" w:cs="Arial"/>
-        </w:rPr>
-        <w:t>Hulle</w:t>
-      </w:r>
-      <w:proofErr w:type="spellEnd"/>
-      <w:r>
-        <w:rPr>
-          <w:rFonts w:ascii="Arial" w:hAnsi="Arial" w:cs="Arial"/>
-        </w:rPr>
-        <w:t xml:space="preserve">, C. A., Rodgers, J. L., </w:t>
-      </w:r>
-      <w:proofErr w:type="spellStart"/>
-      <w:r>
-        <w:rPr>
-          <w:rFonts w:ascii="Arial" w:hAnsi="Arial" w:cs="Arial"/>
-        </w:rPr>
-        <w:t>Rathouz</w:t>
-      </w:r>
-      <w:proofErr w:type="spellEnd"/>
-      <w:r>
-        <w:rPr>
-          <w:rFonts w:ascii="Arial" w:hAnsi="Arial" w:cs="Arial"/>
-        </w:rPr>
-        <w:t>, P. J., Waldman, I. D., &amp; D'Onofrio, B. M.</w:t>
+        <w:t>Goodnight, J. A., Lahey, B. B., Van Hulle, C. A., Rodgers, J. L., Rathouz, P. J., Waldman, I. D., &amp; D'Onofrio, B. M.</w:t>
       </w:r>
       <w:r>
         <w:rPr>
@@ -3359,19 +2820,11 @@
           <w:rFonts w:ascii="Arial" w:hAnsi="Arial" w:cs="Arial"/>
         </w:rPr>
       </w:pPr>
-      <w:proofErr w:type="spellStart"/>
-      <w:r>
-        <w:rPr>
-          <w:rFonts w:ascii="Arial" w:hAnsi="Arial" w:cs="Arial"/>
-        </w:rPr>
-        <w:t>Classen</w:t>
-      </w:r>
-      <w:proofErr w:type="spellEnd"/>
-      <w:r>
-        <w:rPr>
-          <w:rFonts w:ascii="Arial" w:hAnsi="Arial" w:cs="Arial"/>
-        </w:rPr>
-        <w:t>, R.</w:t>
+      <w:r>
+        <w:rPr>
+          <w:rFonts w:ascii="Arial" w:hAnsi="Arial" w:cs="Arial"/>
+        </w:rPr>
+        <w:t>Classen, R.</w:t>
       </w:r>
       <w:r>
         <w:rPr>
@@ -3391,79 +2844,63 @@
         </w:rPr>
         <w:t xml:space="preserve"> </w:t>
       </w:r>
-      <w:proofErr w:type="gramStart"/>
       <w:r>
         <w:rPr>
           <w:rFonts w:ascii="Arial" w:hAnsi="Arial" w:cs="Arial"/>
         </w:rPr>
         <w:t>Essays on the intergenerational transmission of obesity and human capital.</w:t>
       </w:r>
-      <w:proofErr w:type="gramEnd"/>
-      <w:r>
-        <w:rPr>
-          <w:rFonts w:ascii="Arial" w:hAnsi="Arial" w:cs="Arial"/>
-        </w:rPr>
-        <w:t xml:space="preserve"> </w:t>
-      </w:r>
-      <w:proofErr w:type="gramStart"/>
+      <w:r>
+        <w:rPr>
+          <w:rFonts w:ascii="Arial" w:hAnsi="Arial" w:cs="Arial"/>
+        </w:rPr>
+        <w:t xml:space="preserve"> </w:t>
+      </w:r>
       <w:r>
         <w:rPr>
           <w:rFonts w:ascii="Arial" w:hAnsi="Arial" w:cs="Arial"/>
         </w:rPr>
         <w:t>Ph.D. Dissertation, University of Wisconsin, Department of Economics.</w:t>
       </w:r>
-      <w:proofErr w:type="gramEnd"/>
-    </w:p>
-    <w:p>
-      <w:pPr>
-        <w:spacing w:after="240"/>
-        <w:ind w:left="360" w:hanging="360"/>
-        <w:rPr>
-          <w:rFonts w:ascii="Arial" w:hAnsi="Arial" w:cs="Arial"/>
-        </w:rPr>
-      </w:pPr>
-      <w:proofErr w:type="spellStart"/>
-      <w:r>
-        <w:rPr>
-          <w:rFonts w:ascii="Arial" w:hAnsi="Arial" w:cs="Arial"/>
-        </w:rPr>
-        <w:t>McCartan</w:t>
-      </w:r>
-      <w:proofErr w:type="spellEnd"/>
-      <w:r>
-        <w:rPr>
-          <w:rFonts w:ascii="Arial" w:hAnsi="Arial" w:cs="Arial"/>
-        </w:rPr>
-        <w:t>, L. M. (2007).</w:t>
-      </w:r>
-      <w:r>
-        <w:rPr>
-          <w:rFonts w:ascii="Arial" w:hAnsi="Arial" w:cs="Arial"/>
-        </w:rPr>
-        <w:t xml:space="preserve"> </w:t>
-      </w:r>
-      <w:proofErr w:type="gramStart"/>
+    </w:p>
+    <w:p>
+      <w:pPr>
+        <w:spacing w:after="240"/>
+        <w:ind w:left="360" w:hanging="360"/>
+        <w:rPr>
+          <w:rFonts w:ascii="Arial" w:hAnsi="Arial" w:cs="Arial"/>
+        </w:rPr>
+      </w:pPr>
+      <w:r>
+        <w:rPr>
+          <w:rFonts w:ascii="Arial" w:hAnsi="Arial" w:cs="Arial"/>
+        </w:rPr>
+        <w:t>McCartan, L. M. (2007).</w:t>
+      </w:r>
+      <w:r>
+        <w:rPr>
+          <w:rFonts w:ascii="Arial" w:hAnsi="Arial" w:cs="Arial"/>
+        </w:rPr>
+        <w:t xml:space="preserve"> </w:t>
+      </w:r>
       <w:r>
         <w:rPr>
           <w:rFonts w:ascii="Arial" w:hAnsi="Arial" w:cs="Arial"/>
         </w:rPr>
         <w:t>Inevitable, influential, or unnecessary?</w:t>
       </w:r>
-      <w:proofErr w:type="gramEnd"/>
-      <w:r>
-        <w:rPr>
-          <w:rFonts w:ascii="Arial" w:hAnsi="Arial" w:cs="Arial"/>
-        </w:rPr>
-        <w:t xml:space="preserve"> </w:t>
-      </w:r>
-      <w:proofErr w:type="gramStart"/>
+      <w:r>
+        <w:rPr>
+          <w:rFonts w:ascii="Arial" w:hAnsi="Arial" w:cs="Arial"/>
+        </w:rPr>
+        <w:t xml:space="preserve"> </w:t>
+      </w:r>
       <w:r>
         <w:rPr>
           <w:rFonts w:ascii="Arial" w:hAnsi="Arial" w:cs="Arial"/>
         </w:rPr>
         <w:t>Exploring the utility of genetic explanation for delinquent behavior.</w:t>
       </w:r>
-      <w:proofErr w:type="gramEnd"/>
       <w:r>
         <w:rPr>
           <w:rFonts w:ascii="Arial" w:hAnsi="Arial" w:cs="Arial"/>
@@ -3552,71 +2989,26 @@
         </w:rPr>
         <w:t xml:space="preserve"> </w:t>
       </w:r>
-      <w:proofErr w:type="gramStart"/>
-      <w:r>
-        <w:rPr>
-          <w:rFonts w:ascii="Arial" w:hAnsi="Arial" w:cs="Arial"/>
-        </w:rPr>
-        <w:t xml:space="preserve">MA Thesis, Bar </w:t>
-      </w:r>
-      <w:proofErr w:type="spellStart"/>
-      <w:r>
-        <w:rPr>
-          <w:rFonts w:ascii="Arial" w:hAnsi="Arial" w:cs="Arial"/>
-        </w:rPr>
-        <w:t>Ilan</w:t>
-      </w:r>
-      <w:proofErr w:type="spellEnd"/>
-      <w:r>
-        <w:rPr>
-          <w:rFonts w:ascii="Arial" w:hAnsi="Arial" w:cs="Arial"/>
-        </w:rPr>
-        <w:t xml:space="preserve"> University, Israel.</w:t>
-      </w:r>
-      <w:proofErr w:type="gramEnd"/>
-    </w:p>
-    <w:p>
-      <w:pPr>
-        <w:spacing w:after="240"/>
-        <w:ind w:left="360" w:hanging="360"/>
-        <w:rPr>
-          <w:rFonts w:ascii="Arial" w:hAnsi="Arial" w:cs="Arial"/>
-        </w:rPr>
-      </w:pPr>
-      <w:proofErr w:type="gramStart"/>
-      <w:r>
-        <w:rPr>
-          <w:rFonts w:ascii="Arial" w:hAnsi="Arial" w:cs="Arial"/>
-        </w:rPr>
-        <w:t xml:space="preserve">Hart, S. A., </w:t>
-      </w:r>
-      <w:proofErr w:type="spellStart"/>
-      <w:r>
-        <w:rPr>
-          <w:rFonts w:ascii="Arial" w:hAnsi="Arial" w:cs="Arial"/>
-        </w:rPr>
-        <w:t>Petril</w:t>
-      </w:r>
-      <w:proofErr w:type="spellEnd"/>
-      <w:r>
-        <w:rPr>
-          <w:rFonts w:ascii="Arial" w:hAnsi="Arial" w:cs="Arial"/>
-        </w:rPr>
-        <w:t xml:space="preserve">, S. A., &amp; Kamp </w:t>
-      </w:r>
-      <w:proofErr w:type="spellStart"/>
-      <w:r>
-        <w:rPr>
-          <w:rFonts w:ascii="Arial" w:hAnsi="Arial" w:cs="Arial"/>
-        </w:rPr>
-        <w:t>Dush</w:t>
-      </w:r>
-      <w:proofErr w:type="spellEnd"/>
-      <w:r>
-        <w:rPr>
-          <w:rFonts w:ascii="Arial" w:hAnsi="Arial" w:cs="Arial"/>
-        </w:rPr>
-        <w:t>, C.M.</w:t>
+      <w:r>
+        <w:rPr>
+          <w:rFonts w:ascii="Arial" w:hAnsi="Arial" w:cs="Arial"/>
+        </w:rPr>
+        <w:t>MA Thesis, Bar Ilan University, Israel.</w:t>
+      </w:r>
+    </w:p>
+    <w:p>
+      <w:pPr>
+        <w:spacing w:after="240"/>
+        <w:ind w:left="360" w:hanging="360"/>
+        <w:rPr>
+          <w:rFonts w:ascii="Arial" w:hAnsi="Arial" w:cs="Arial"/>
+        </w:rPr>
+      </w:pPr>
+      <w:r>
+        <w:rPr>
+          <w:rFonts w:ascii="Arial" w:hAnsi="Arial" w:cs="Arial"/>
+        </w:rPr>
+        <w:t>Hart, S. A., Petril, S. A., &amp; Kamp Dush, C.M.</w:t>
       </w:r>
       <w:r>
         <w:rPr>
@@ -3642,7 +3034,6 @@
         </w:rPr>
         <w:t>).</w:t>
       </w:r>
-      <w:proofErr w:type="gramEnd"/>
       <w:r>
         <w:rPr>
           <w:rFonts w:ascii="Arial" w:hAnsi="Arial" w:cs="Arial"/>
@@ -3673,7 +3064,6 @@
         </w:rPr>
         <w:t xml:space="preserve"> </w:t>
       </w:r>
-      <w:proofErr w:type="gramStart"/>
       <w:r>
         <w:rPr>
           <w:rFonts w:ascii="Arial" w:hAnsi="Arial" w:cs="Arial"/>
@@ -3687,7 +3077,6 @@
         </w:rPr>
         <w:t>.</w:t>
       </w:r>
-      <w:proofErr w:type="gramEnd"/>
       <w:r>
         <w:rPr>
           <w:rFonts w:ascii="Arial" w:hAnsi="Arial" w:cs="Arial"/>
@@ -3709,8 +3098,6 @@
           <w:rFonts w:ascii="Arial" w:hAnsi="Arial" w:cs="Arial"/>
         </w:rPr>
       </w:pPr>
-      <w:proofErr w:type="spellStart"/>
-      <w:proofErr w:type="gramStart"/>
       <w:r>
         <w:rPr>
           <w:rFonts w:ascii="Arial" w:hAnsi="Arial" w:cs="Arial"/>
@@ -3723,7 +3110,6 @@
         </w:rPr>
         <w:t>erry</w:t>
       </w:r>
-      <w:proofErr w:type="spellEnd"/>
       <w:r>
         <w:rPr>
           <w:rFonts w:ascii="Arial" w:hAnsi="Arial" w:cs="Arial"/>
@@ -3754,44 +3140,29 @@
         </w:rPr>
         <w:t>).</w:t>
       </w:r>
-      <w:proofErr w:type="gramEnd"/>
-      <w:r>
-        <w:rPr>
-          <w:rFonts w:ascii="Arial" w:hAnsi="Arial" w:cs="Arial"/>
-        </w:rPr>
-        <w:t xml:space="preserve"> </w:t>
-      </w:r>
-      <w:r>
-        <w:rPr>
-          <w:rFonts w:ascii="Arial" w:hAnsi="Arial" w:cs="Arial"/>
-        </w:rPr>
-        <w:t xml:space="preserve">Effects of heritability, </w:t>
-      </w:r>
-      <w:proofErr w:type="gramStart"/>
-      <w:r>
-        <w:rPr>
-          <w:rFonts w:ascii="Arial" w:hAnsi="Arial" w:cs="Arial"/>
-        </w:rPr>
-        <w:t xml:space="preserve">shared </w:t>
-      </w:r>
-      <w:r>
-        <w:rPr>
-          <w:rFonts w:ascii="Arial" w:hAnsi="Arial" w:cs="Arial"/>
-        </w:rPr>
-        <w:t xml:space="preserve"> </w:t>
-      </w:r>
-      <w:r>
-        <w:rPr>
-          <w:rFonts w:ascii="Arial" w:hAnsi="Arial" w:cs="Arial"/>
-        </w:rPr>
-        <w:t>environment</w:t>
-      </w:r>
-      <w:proofErr w:type="gramEnd"/>
-      <w:r>
-        <w:rPr>
-          <w:rFonts w:ascii="Arial" w:hAnsi="Arial" w:cs="Arial"/>
-        </w:rPr>
-        <w:t xml:space="preserve"> and non-shared intrauterine conditio</w:t>
+      <w:r>
+        <w:rPr>
+          <w:rFonts w:ascii="Arial" w:hAnsi="Arial" w:cs="Arial"/>
+        </w:rPr>
+        <w:t xml:space="preserve"> </w:t>
+      </w:r>
+      <w:r>
+        <w:rPr>
+          <w:rFonts w:ascii="Arial" w:hAnsi="Arial" w:cs="Arial"/>
+        </w:rPr>
+        <w:t xml:space="preserve">Effects of heritability, shared </w:t>
+      </w:r>
+      <w:r>
+        <w:rPr>
+          <w:rFonts w:ascii="Arial" w:hAnsi="Arial" w:cs="Arial"/>
+        </w:rPr>
+        <w:t xml:space="preserve"> </w:t>
+      </w:r>
+      <w:r>
+        <w:rPr>
+          <w:rFonts w:ascii="Arial" w:hAnsi="Arial" w:cs="Arial"/>
+        </w:rPr>
+        <w:t>environment and non-shared intrauterine conditio</w:t>
       </w:r>
       <w:r>
         <w:rPr>
@@ -3839,19 +3210,11 @@
           <w:rFonts w:ascii="Arial" w:hAnsi="Arial" w:cs="Arial"/>
         </w:rPr>
       </w:pPr>
-      <w:proofErr w:type="spellStart"/>
-      <w:r>
-        <w:rPr>
-          <w:rFonts w:ascii="Arial" w:hAnsi="Arial" w:cs="Arial"/>
-        </w:rPr>
-        <w:t>Dorius</w:t>
-      </w:r>
-      <w:proofErr w:type="spellEnd"/>
-      <w:r>
-        <w:rPr>
-          <w:rFonts w:ascii="Arial" w:hAnsi="Arial" w:cs="Arial"/>
-        </w:rPr>
-        <w:t>, C.</w:t>
+      <w:r>
+        <w:rPr>
+          <w:rFonts w:ascii="Arial" w:hAnsi="Arial" w:cs="Arial"/>
+        </w:rPr>
+        <w:t>Dorius, C.</w:t>
       </w:r>
       <w:r>
         <w:rPr>
@@ -3883,34 +3246,30 @@
         </w:rPr>
         <w:t xml:space="preserve"> </w:t>
       </w:r>
-      <w:proofErr w:type="gramStart"/>
       <w:r>
         <w:rPr>
           <w:rFonts w:ascii="Arial" w:hAnsi="Arial" w:cs="Arial"/>
         </w:rPr>
         <w:t>Prevalence and long-term health consequences of multiple partner fertility among US women.</w:t>
       </w:r>
-      <w:proofErr w:type="gramEnd"/>
-      <w:r>
-        <w:rPr>
-          <w:rFonts w:ascii="Arial" w:hAnsi="Arial" w:cs="Arial"/>
-        </w:rPr>
-        <w:t xml:space="preserve"> </w:t>
-      </w:r>
-      <w:r>
-        <w:rPr>
-          <w:rFonts w:ascii="Arial" w:hAnsi="Arial" w:cs="Arial"/>
-        </w:rPr>
-        <w:t xml:space="preserve"> </w:t>
-      </w:r>
-      <w:proofErr w:type="gramStart"/>
+      <w:r>
+        <w:rPr>
+          <w:rFonts w:ascii="Arial" w:hAnsi="Arial" w:cs="Arial"/>
+        </w:rPr>
+        <w:t xml:space="preserve"> </w:t>
+      </w:r>
+      <w:r>
+        <w:rPr>
+          <w:rFonts w:ascii="Arial" w:hAnsi="Arial" w:cs="Arial"/>
+        </w:rPr>
+        <w:t xml:space="preserve"> </w:t>
+      </w:r>
       <w:r>
         <w:rPr>
           <w:rFonts w:ascii="Arial" w:hAnsi="Arial" w:cs="Arial"/>
         </w:rPr>
         <w:t>Dissertation, Pennsylvania State University.</w:t>
       </w:r>
-      <w:proofErr w:type="gramEnd"/>
       <w:r>
         <w:rPr>
           <w:rFonts w:ascii="Arial" w:hAnsi="Arial" w:cs="Arial"/>
@@ -3937,7 +3296,6 @@
           <w:szCs w:val="24"/>
         </w:rPr>
       </w:pPr>
-      <w:proofErr w:type="spellStart"/>
       <w:r>
         <w:rPr>
           <w:rFonts w:ascii="Arial" w:hAnsi="Arial" w:cs="Arial"/>
@@ -3945,17 +3303,7 @@
           <w:sz w:val="24"/>
           <w:szCs w:val="24"/>
         </w:rPr>
-        <w:t>Classen</w:t>
-      </w:r>
-      <w:proofErr w:type="spellEnd"/>
-      <w:r>
-        <w:rPr>
-          <w:rFonts w:ascii="Arial" w:hAnsi="Arial" w:cs="Arial"/>
-          <w:b w:val="0"/>
-          <w:sz w:val="24"/>
-          <w:szCs w:val="24"/>
-        </w:rPr>
-        <w:t>, R.</w:t>
+        <w:t>Classen, R.</w:t>
       </w:r>
       <w:r>
         <w:rPr>
@@ -4090,7 +3438,6 @@
         </w:rPr>
         <w:t xml:space="preserve"> </w:t>
       </w:r>
-      <w:proofErr w:type="gramStart"/>
       <w:r>
         <w:rPr>
           <w:rFonts w:ascii="Arial" w:hAnsi="Arial" w:cs="Arial"/>
@@ -4100,7 +3447,6 @@
         </w:rPr>
         <w:t>Effects of early family environment on age at menarche in the NLSY.</w:t>
       </w:r>
-      <w:proofErr w:type="gramEnd"/>
       <w:r>
         <w:rPr>
           <w:rFonts w:ascii="Arial" w:hAnsi="Arial" w:cs="Arial"/>
@@ -4110,8 +3456,6 @@
         </w:rPr>
         <w:t xml:space="preserve"> </w:t>
       </w:r>
-      <w:proofErr w:type="spellStart"/>
-      <w:proofErr w:type="gramStart"/>
       <w:r>
         <w:rPr>
           <w:rFonts w:ascii="Arial" w:hAnsi="Arial" w:cs="Arial"/>
@@ -4119,27 +3463,7 @@
           <w:sz w:val="24"/>
           <w:szCs w:val="24"/>
         </w:rPr>
-        <w:t>Masters</w:t>
-      </w:r>
-      <w:proofErr w:type="spellEnd"/>
-      <w:r>
-        <w:rPr>
-          <w:rFonts w:ascii="Arial" w:hAnsi="Arial" w:cs="Arial"/>
-          <w:b w:val="0"/>
-          <w:sz w:val="24"/>
-          <w:szCs w:val="24"/>
-        </w:rPr>
-        <w:t xml:space="preserve"> thesis, University of Oklahoma.</w:t>
-      </w:r>
-      <w:proofErr w:type="gramEnd"/>
-      <w:r>
-        <w:rPr>
-          <w:rFonts w:ascii="Arial" w:hAnsi="Arial" w:cs="Arial"/>
-          <w:b w:val="0"/>
-          <w:sz w:val="24"/>
-          <w:szCs w:val="24"/>
-        </w:rPr>
-        <w:t xml:space="preserve"> (NLS79).</w:t>
+        <w:t>Masters thesis, University of Oklahoma. (NLS79).</w:t>
       </w:r>
     </w:p>
     <w:p>
@@ -4158,128 +3482,16 @@
           <w:rFonts w:ascii="Arial" w:hAnsi="Arial" w:cs="Arial"/>
           <w:color w:val="000000"/>
         </w:rPr>
-        <w:t xml:space="preserve">D'Onofrio, B. M., </w:t>
-      </w:r>
-      <w:proofErr w:type="spellStart"/>
+        <w:t>D'Onofrio, B. M., Rickert, M. E., Långström, N., Donahue, K. L., Coyne, C. A., Larsson, H., Ellingson,</w:t>
+      </w:r>
+      <w:bookmarkStart w:id="0" w:name="6"/>
+      <w:bookmarkEnd w:id="0"/>
       <w:r>
         <w:rPr>
           <w:rFonts w:ascii="Arial" w:hAnsi="Arial" w:cs="Arial"/>
           <w:color w:val="000000"/>
         </w:rPr>
-        <w:t>Rickert</w:t>
-      </w:r>
-      <w:proofErr w:type="spellEnd"/>
-      <w:r>
-        <w:rPr>
-          <w:rFonts w:ascii="Arial" w:hAnsi="Arial" w:cs="Arial"/>
-          <w:color w:val="000000"/>
-        </w:rPr>
-        <w:t xml:space="preserve">, M. E., </w:t>
-      </w:r>
-      <w:proofErr w:type="spellStart"/>
-      <w:r>
-        <w:rPr>
-          <w:rFonts w:ascii="Arial" w:hAnsi="Arial" w:cs="Arial"/>
-          <w:color w:val="000000"/>
-        </w:rPr>
-        <w:t>Långström</w:t>
-      </w:r>
-      <w:proofErr w:type="spellEnd"/>
-      <w:r>
-        <w:rPr>
-          <w:rFonts w:ascii="Arial" w:hAnsi="Arial" w:cs="Arial"/>
-          <w:color w:val="000000"/>
-        </w:rPr>
-        <w:t xml:space="preserve">, N., Donahue, K. L., Coyne, C. A., Larsson, H., </w:t>
-      </w:r>
-      <w:proofErr w:type="spellStart"/>
-      <w:r>
-        <w:rPr>
-          <w:rFonts w:ascii="Arial" w:hAnsi="Arial" w:cs="Arial"/>
-          <w:color w:val="000000"/>
-        </w:rPr>
-        <w:t>Ellingson</w:t>
-      </w:r>
-      <w:proofErr w:type="spellEnd"/>
-      <w:r>
-        <w:rPr>
-          <w:rFonts w:ascii="Arial" w:hAnsi="Arial" w:cs="Arial"/>
-          <w:color w:val="000000"/>
-        </w:rPr>
-        <w:t>,</w:t>
-      </w:r>
-      <w:bookmarkStart w:id="1" w:name="6"/>
-      <w:bookmarkEnd w:id="1"/>
-      <w:r>
-        <w:rPr>
-          <w:rFonts w:ascii="Arial" w:hAnsi="Arial" w:cs="Arial"/>
-          <w:color w:val="000000"/>
-        </w:rPr>
-        <w:t xml:space="preserve"> J. M. , Van </w:t>
-      </w:r>
-      <w:proofErr w:type="spellStart"/>
-      <w:r>
-        <w:rPr>
-          <w:rFonts w:ascii="Arial" w:hAnsi="Arial" w:cs="Arial"/>
-          <w:color w:val="000000"/>
-        </w:rPr>
-        <w:t>Hulle</w:t>
-      </w:r>
-      <w:proofErr w:type="spellEnd"/>
-      <w:r>
-        <w:rPr>
-          <w:rFonts w:ascii="Arial" w:hAnsi="Arial" w:cs="Arial"/>
-          <w:color w:val="000000"/>
-        </w:rPr>
-        <w:t xml:space="preserve">, C. A., </w:t>
-      </w:r>
-      <w:proofErr w:type="spellStart"/>
-      <w:r>
-        <w:rPr>
-          <w:rFonts w:ascii="Arial" w:hAnsi="Arial" w:cs="Arial"/>
-          <w:color w:val="000000"/>
-        </w:rPr>
-        <w:t>Iliadou</w:t>
-      </w:r>
-      <w:proofErr w:type="spellEnd"/>
-      <w:r>
-        <w:rPr>
-          <w:rFonts w:ascii="Arial" w:hAnsi="Arial" w:cs="Arial"/>
-          <w:color w:val="000000"/>
-        </w:rPr>
-        <w:t xml:space="preserve">, A. N., </w:t>
-      </w:r>
-      <w:proofErr w:type="spellStart"/>
-      <w:r>
-        <w:rPr>
-          <w:rFonts w:ascii="Arial" w:hAnsi="Arial" w:cs="Arial"/>
-          <w:color w:val="000000"/>
-        </w:rPr>
-        <w:t>Rathouz</w:t>
-      </w:r>
-      <w:proofErr w:type="spellEnd"/>
-      <w:r>
-        <w:rPr>
-          <w:rFonts w:ascii="Arial" w:hAnsi="Arial" w:cs="Arial"/>
-          <w:color w:val="000000"/>
-        </w:rPr>
-        <w:t xml:space="preserve">, P. J., </w:t>
-      </w:r>
-      <w:proofErr w:type="spellStart"/>
-      <w:r>
-        <w:rPr>
-          <w:rFonts w:ascii="Arial" w:hAnsi="Arial" w:cs="Arial"/>
-          <w:color w:val="000000"/>
-        </w:rPr>
-        <w:t>Lahey</w:t>
-      </w:r>
-      <w:proofErr w:type="spellEnd"/>
-      <w:r>
-        <w:rPr>
-          <w:rFonts w:ascii="Arial" w:hAnsi="Arial" w:cs="Arial"/>
-          <w:color w:val="000000"/>
-        </w:rPr>
-        <w:t xml:space="preserve">, B. B., Lichtenstein, P. (2012). Familial confounding of the association between maternal smoking during pregnancy and offspring substance use and problems: Converging evidence across samples and measures. </w:t>
+        <w:t xml:space="preserve"> J. M. , Van Hulle, C. A., Iliadou, A. N., Rathouz, P. J., Lahey, B. B., Lichtenstein, P. (2012). Familial confounding of the association between maternal smoking during pregnancy and offspring substance use and problems: Converging evidence across samples and measures. </w:t>
       </w:r>
       <w:r>
         <w:rPr>
@@ -4321,71 +3533,7 @@
           <w:rFonts w:ascii="Arial" w:hAnsi="Arial" w:cs="Arial"/>
           <w:color w:val="000000"/>
         </w:rPr>
-        <w:t xml:space="preserve">Van </w:t>
-      </w:r>
-      <w:proofErr w:type="spellStart"/>
-      <w:r>
-        <w:rPr>
-          <w:rFonts w:ascii="Arial" w:hAnsi="Arial" w:cs="Arial"/>
-          <w:color w:val="000000"/>
-        </w:rPr>
-        <w:t>Hulle</w:t>
-      </w:r>
-      <w:proofErr w:type="spellEnd"/>
-      <w:r>
-        <w:rPr>
-          <w:rFonts w:ascii="Arial" w:hAnsi="Arial" w:cs="Arial"/>
-          <w:color w:val="000000"/>
-        </w:rPr>
-        <w:t xml:space="preserve">, C. A., </w:t>
-      </w:r>
-      <w:proofErr w:type="spellStart"/>
-      <w:r>
-        <w:rPr>
-          <w:rFonts w:ascii="Arial" w:hAnsi="Arial" w:cs="Arial"/>
-          <w:color w:val="000000"/>
-        </w:rPr>
-        <w:t>Lahey</w:t>
-      </w:r>
-      <w:proofErr w:type="spellEnd"/>
-      <w:r>
-        <w:rPr>
-          <w:rFonts w:ascii="Arial" w:hAnsi="Arial" w:cs="Arial"/>
-          <w:color w:val="000000"/>
-        </w:rPr>
-        <w:t xml:space="preserve">, B. B., </w:t>
-      </w:r>
-      <w:proofErr w:type="spellStart"/>
-      <w:r>
-        <w:rPr>
-          <w:rFonts w:ascii="Arial" w:hAnsi="Arial" w:cs="Arial"/>
-          <w:color w:val="000000"/>
-        </w:rPr>
-        <w:t>Rathouz</w:t>
-      </w:r>
-      <w:proofErr w:type="spellEnd"/>
-      <w:r>
-        <w:rPr>
-          <w:rFonts w:ascii="Arial" w:hAnsi="Arial" w:cs="Arial"/>
-          <w:color w:val="000000"/>
-        </w:rPr>
-        <w:t xml:space="preserve">, P. J. (2013). </w:t>
-      </w:r>
-      <w:proofErr w:type="gramStart"/>
-      <w:r>
-        <w:rPr>
-          <w:rFonts w:ascii="Arial" w:hAnsi="Arial" w:cs="Arial"/>
-          <w:color w:val="000000"/>
-        </w:rPr>
-        <w:t>Operating characteristics of alternative statistical methods for detecting gene-by-measured environment interaction in the presence of gene-environment correlation in twin and sibling studies.</w:t>
-      </w:r>
-      <w:proofErr w:type="gramEnd"/>
-      <w:r>
-        <w:rPr>
-          <w:rFonts w:ascii="Arial" w:hAnsi="Arial" w:cs="Arial"/>
-          <w:color w:val="000000"/>
-        </w:rPr>
-        <w:t xml:space="preserve"> </w:t>
+        <w:t xml:space="preserve">Van Hulle, C. A., Lahey, B. B., Rathouz, P. J. (2013). Operating characteristics of alternative statistical methods for detecting gene-by-measured environment interaction in the presence of gene-environment correlation in twin and sibling studies. </w:t>
       </w:r>
       <w:r>
         <w:rPr>
@@ -4426,55 +3574,7 @@
           <w:rFonts w:ascii="Arial" w:hAnsi="Arial" w:cs="Arial"/>
           <w:color w:val="000000"/>
         </w:rPr>
-        <w:t xml:space="preserve">Goodnight, J. A., D'Onofrio, B. M., </w:t>
-      </w:r>
-      <w:proofErr w:type="spellStart"/>
-      <w:r>
-        <w:rPr>
-          <w:rFonts w:ascii="Arial" w:hAnsi="Arial" w:cs="Arial"/>
-          <w:color w:val="000000"/>
-        </w:rPr>
-        <w:t>Cherlin</w:t>
-      </w:r>
-      <w:proofErr w:type="spellEnd"/>
-      <w:r>
-        <w:rPr>
-          <w:rFonts w:ascii="Arial" w:hAnsi="Arial" w:cs="Arial"/>
-          <w:color w:val="000000"/>
-        </w:rPr>
-        <w:t xml:space="preserve">, A. J., Emery, R. E., Van </w:t>
-      </w:r>
-      <w:proofErr w:type="spellStart"/>
-      <w:r>
-        <w:rPr>
-          <w:rFonts w:ascii="Arial" w:hAnsi="Arial" w:cs="Arial"/>
-          <w:color w:val="000000"/>
-        </w:rPr>
-        <w:t>Hulle</w:t>
-      </w:r>
-      <w:proofErr w:type="spellEnd"/>
-      <w:r>
-        <w:rPr>
-          <w:rFonts w:ascii="Arial" w:hAnsi="Arial" w:cs="Arial"/>
-          <w:color w:val="000000"/>
-        </w:rPr>
-        <w:t xml:space="preserve">, C. A., &amp; </w:t>
-      </w:r>
-      <w:proofErr w:type="spellStart"/>
-      <w:r>
-        <w:rPr>
-          <w:rFonts w:ascii="Arial" w:hAnsi="Arial" w:cs="Arial"/>
-          <w:color w:val="000000"/>
-        </w:rPr>
-        <w:t>Lahey</w:t>
-      </w:r>
-      <w:proofErr w:type="spellEnd"/>
-      <w:r>
-        <w:rPr>
-          <w:rFonts w:ascii="Arial" w:hAnsi="Arial" w:cs="Arial"/>
-          <w:color w:val="000000"/>
-        </w:rPr>
-        <w:t>, B. B. (in press). Effects of multiple maternal relationship transitions on</w:t>
+        <w:t>Goodnight, J. A., D'Onofrio, B. M., Cherlin, A. J., Emery, R. E., Van Hulle, C. A., &amp; Lahey, B. B. (in press). Effects of multiple maternal relationship transitions on</w:t>
       </w:r>
       <w:r>
         <w:rPr>
@@ -4491,7 +3591,6 @@
         <w:lastRenderedPageBreak/>
         <w:t xml:space="preserve">offspring antisocial behavior in childhood and adolescence: A cousin-comparison analysis. </w:t>
       </w:r>
-      <w:proofErr w:type="gramStart"/>
       <w:r>
         <w:rPr>
           <w:rFonts w:ascii="Arial" w:hAnsi="Arial" w:cs="Arial"/>
@@ -4508,21 +3607,21 @@
         </w:rPr>
         <w:t>.</w:t>
       </w:r>
-      <w:proofErr w:type="gramEnd"/>
-    </w:p>
-    <w:p>
-      <w:pPr>
-        <w:spacing w:after="240"/>
-        <w:ind w:left="360" w:hanging="360"/>
-        <w:rPr>
-          <w:rFonts w:ascii="Arial" w:hAnsi="Arial" w:cs="Arial"/>
-        </w:rPr>
-      </w:pPr>
-      <w:r>
+    </w:p>
+    <w:p>
+      <w:pPr>
+        <w:spacing w:after="240"/>
+        <w:ind w:left="360" w:hanging="360"/>
         <w:rPr>
           <w:rFonts w:ascii="Arial" w:hAnsi="Arial" w:cs="Arial"/>
           <w:color w:val="000000"/>
         </w:rPr>
+      </w:pPr>
+      <w:r>
+        <w:rPr>
+          <w:rFonts w:ascii="Arial" w:hAnsi="Arial" w:cs="Arial"/>
+          <w:color w:val="000000"/>
+        </w:rPr>
         <w:t>Meredith, K.</w:t>
       </w:r>
       <w:r>
@@ -4546,7 +3645,6 @@
         </w:rPr>
         <w:t xml:space="preserve"> </w:t>
       </w:r>
-      <w:proofErr w:type="gramStart"/>
       <w:r>
         <w:rPr>
           <w:rFonts w:ascii="Arial" w:hAnsi="Arial" w:cs="Arial"/>
@@ -4554,7 +3652,6 @@
         </w:rPr>
         <w:t>Biometrical and multivariate links between intelligence, physical fitness, and age at first intercourse.</w:t>
       </w:r>
-      <w:proofErr w:type="gramEnd"/>
       <w:r>
         <w:rPr>
           <w:rFonts w:ascii="Arial" w:hAnsi="Arial" w:cs="Arial"/>
@@ -4562,7 +3659,6 @@
         </w:rPr>
         <w:t xml:space="preserve"> </w:t>
       </w:r>
-      <w:proofErr w:type="gramStart"/>
       <w:r>
         <w:rPr>
           <w:rFonts w:ascii="Arial" w:hAnsi="Arial" w:cs="Arial"/>
@@ -4584,7 +3680,6 @@
         </w:rPr>
         <w:t>University of Oklahoma.</w:t>
       </w:r>
-      <w:proofErr w:type="gramEnd"/>
       <w:r>
         <w:rPr>
           <w:rFonts w:ascii="Arial" w:hAnsi="Arial" w:cs="Arial"/>
@@ -4599,6 +3694,200 @@
         </w:rPr>
         <w:t>(NLSY79).</w:t>
       </w:r>
+    </w:p>
+    <w:p>
+      <w:pPr>
+        <w:spacing w:after="240"/>
+        <w:ind w:left="720" w:hanging="720"/>
+        <w:jc w:val="center"/>
+        <w:rPr>
+          <w:rFonts w:ascii="Arial" w:hAnsi="Arial" w:cs="Arial"/>
+          <w:u w:val="single"/>
+        </w:rPr>
+      </w:pPr>
+    </w:p>
+    <w:p>
+      <w:pPr>
+        <w:spacing w:after="240"/>
+        <w:ind w:left="720" w:hanging="720"/>
+        <w:jc w:val="center"/>
+        <w:rPr>
+          <w:rFonts w:ascii="Arial" w:hAnsi="Arial" w:cs="Arial"/>
+          <w:u w:val="single"/>
+        </w:rPr>
+      </w:pPr>
+      <w:r>
+        <w:rPr>
+          <w:rFonts w:ascii="Arial" w:hAnsi="Arial" w:cs="Arial"/>
+          <w:u w:val="single"/>
+        </w:rPr>
+        <w:t>Current</w:t>
+      </w:r>
+      <w:r>
+        <w:rPr>
+          <w:rFonts w:ascii="Arial" w:hAnsi="Arial" w:cs="Arial"/>
+          <w:u w:val="single"/>
+        </w:rPr>
+        <w:t xml:space="preserve"> documentation, </w:t>
+      </w:r>
+      <w:r>
+        <w:rPr>
+          <w:rFonts w:ascii="Arial" w:hAnsi="Arial" w:cs="Arial"/>
+          <w:u w:val="single"/>
+        </w:rPr>
+        <w:t>vignettes</w:t>
+      </w:r>
+      <w:r>
+        <w:rPr>
+          <w:rFonts w:ascii="Arial" w:hAnsi="Arial" w:cs="Arial"/>
+          <w:u w:val="single"/>
+        </w:rPr>
+        <w:t>, and user</w:t>
+      </w:r>
+      <w:bookmarkStart w:id="1" w:name="_GoBack"/>
+      <w:bookmarkEnd w:id="1"/>
+      <w:r>
+        <w:rPr>
+          <w:rFonts w:ascii="Arial" w:hAnsi="Arial" w:cs="Arial"/>
+          <w:u w:val="single"/>
+        </w:rPr>
+        <w:t xml:space="preserve"> support</w:t>
+      </w:r>
+    </w:p>
+    <w:p>
+      <w:pPr>
+        <w:spacing w:after="240"/>
+        <w:ind w:left="360" w:hanging="360"/>
+        <w:rPr>
+          <w:rFonts w:ascii="Arial" w:hAnsi="Arial" w:cs="Arial"/>
+        </w:rPr>
+      </w:pPr>
+      <w:r>
+        <w:rPr>
+          <w:rFonts w:ascii="Arial" w:hAnsi="Arial" w:cs="Arial"/>
+        </w:rPr>
+        <w:t xml:space="preserve">Package documentation: </w:t>
+      </w:r>
+      <w:hyperlink r:id="rId7" w:history="1">
+        <w:r>
+          <w:rPr>
+            <w:rStyle w:val="Hyperlink"/>
+            <w:rFonts w:ascii="Arial" w:hAnsi="Arial" w:cs="Arial"/>
+          </w:rPr>
+          <w:t>http://cran.r-project.org/web/packages/NlsyLinks/NlsyLinks.pdf</w:t>
+        </w:r>
+      </w:hyperlink>
+    </w:p>
+    <w:p>
+      <w:pPr>
+        <w:spacing w:after="240"/>
+        <w:ind w:left="360" w:hanging="360"/>
+        <w:rPr>
+          <w:rFonts w:ascii="Arial" w:hAnsi="Arial" w:cs="Arial"/>
+        </w:rPr>
+      </w:pPr>
+      <w:r>
+        <w:rPr>
+          <w:rFonts w:ascii="Arial" w:hAnsi="Arial" w:cs="Arial"/>
+        </w:rPr>
+        <w:t>Vignette of estimating ACE models with the NlsyLinks package:</w:t>
+      </w:r>
+      <w:r>
+        <w:rPr>
+          <w:rFonts w:ascii="Arial" w:hAnsi="Arial" w:cs="Arial"/>
+        </w:rPr>
+        <w:t xml:space="preserve"> </w:t>
+      </w:r>
+      <w:hyperlink r:id="rId8" w:history="1">
+        <w:r>
+          <w:rPr>
+            <w:rStyle w:val="Hyperlink"/>
+            <w:rFonts w:ascii="Arial" w:hAnsi="Arial" w:cs="Arial"/>
+          </w:rPr>
+          <w:t>http://cran.r-project.org/web/packages/NlsyLinks/vignettes/NlsyAce.pdf</w:t>
+        </w:r>
+      </w:hyperlink>
+    </w:p>
+    <w:p>
+      <w:pPr>
+        <w:spacing w:after="240"/>
+        <w:ind w:left="360" w:hanging="360"/>
+        <w:rPr>
+          <w:rFonts w:ascii="Arial" w:hAnsi="Arial" w:cs="Arial"/>
+        </w:rPr>
+      </w:pPr>
+      <w:r>
+        <w:rPr>
+          <w:rFonts w:ascii="Arial" w:hAnsi="Arial" w:cs="Arial"/>
+        </w:rPr>
+        <w:t xml:space="preserve">Vignette for extracting NLSY data: </w:t>
+      </w:r>
+      <w:hyperlink r:id="rId9" w:history="1">
+        <w:r>
+          <w:rPr>
+            <w:rStyle w:val="Hyperlink"/>
+            <w:rFonts w:ascii="Arial" w:hAnsi="Arial" w:cs="Arial"/>
+          </w:rPr>
+          <w:t>http://cran.r-project.org/web/packages/NlsyLinks/vignettes/NlsInvestigator.pdf</w:t>
+        </w:r>
+      </w:hyperlink>
+    </w:p>
+    <w:p>
+      <w:pPr>
+        <w:spacing w:after="240"/>
+        <w:ind w:left="360" w:hanging="360"/>
+        <w:rPr>
+          <w:rFonts w:ascii="Arial" w:hAnsi="Arial" w:cs="Arial"/>
+        </w:rPr>
+      </w:pPr>
+      <w:r>
+        <w:rPr>
+          <w:rFonts w:ascii="Arial" w:hAnsi="Arial" w:cs="Arial"/>
+        </w:rPr>
+        <w:t xml:space="preserve">NlsyLinks FAQ: </w:t>
+      </w:r>
+      <w:hyperlink r:id="rId10" w:history="1">
+        <w:r>
+          <w:rPr>
+            <w:rStyle w:val="Hyperlink"/>
+            <w:rFonts w:ascii="Arial" w:hAnsi="Arial" w:cs="Arial"/>
+          </w:rPr>
+          <w:t>http://cran.r-project.org/web/packages/NlsyLinks/vignettes/Faq.pdf</w:t>
+        </w:r>
+      </w:hyperlink>
+    </w:p>
+    <w:p>
+      <w:pPr>
+        <w:spacing w:after="240"/>
+        <w:ind w:left="360" w:hanging="360"/>
+        <w:rPr>
+          <w:rFonts w:ascii="Arial" w:hAnsi="Arial" w:cs="Arial"/>
+        </w:rPr>
+      </w:pPr>
+      <w:r>
+        <w:rPr>
+          <w:rFonts w:ascii="Arial" w:hAnsi="Arial" w:cs="Arial"/>
+        </w:rPr>
+        <w:t xml:space="preserve">User forums: </w:t>
+      </w:r>
+      <w:hyperlink r:id="rId11" w:history="1">
+        <w:r>
+          <w:rPr>
+            <w:rStyle w:val="Hyperlink"/>
+            <w:rFonts w:ascii="Arial" w:hAnsi="Arial" w:cs="Arial"/>
+          </w:rPr>
+          <w:t>https://r-forge.r-project.org/forum/?group_id=1330</w:t>
+        </w:r>
+      </w:hyperlink>
+    </w:p>
+    <w:p>
+      <w:pPr>
+        <w:spacing w:after="240"/>
+        <w:ind w:left="360" w:hanging="360"/>
+        <w:rPr>
+          <w:rFonts w:ascii="Arial" w:hAnsi="Arial" w:cs="Arial"/>
+        </w:rPr>
+      </w:pPr>
     </w:p>
     <w:sectPr>
       <w:pgSz w:w="12240" w:h="15840"/>

</xml_diff>